<commit_message>
Update description on how to setup precursors -- add step that I forgot earlier
</commit_message>
<xml_diff>
--- a/documentation/SOWFA_workshop.docx
+++ b/documentation/SOWFA_workshop.docx
@@ -137,27 +137,27 @@
           <w:bCs/>
           <w:lang w:val="en-GB"/>
         </w:rPr>
-        <w:t>Date</w:t>
-      </w:r>
-    </w:p>
-    <w:p>
-      <w:pPr>
-        <w:spacing w:after="0"/>
-        <w:rPr>
-          <w:lang w:val="en-GB"/>
-        </w:rPr>
-      </w:pPr>
-      <w:r>
-        <w:rPr>
-          <w:lang w:val="en-GB"/>
-        </w:rPr>
-        <w:t>December 1</w:t>
-      </w:r>
-      <w:r>
-        <w:rPr>
-          <w:lang w:val="en-GB"/>
-        </w:rPr>
-        <w:t>3</w:t>
+        <w:t>Latest update</w:t>
+      </w:r>
+    </w:p>
+    <w:p>
+      <w:pPr>
+        <w:spacing w:after="0"/>
+        <w:rPr>
+          <w:lang w:val="en-GB"/>
+        </w:rPr>
+      </w:pPr>
+      <w:r>
+        <w:rPr>
+          <w:lang w:val="en-GB"/>
+        </w:rPr>
+        <w:t xml:space="preserve">December </w:t>
+      </w:r>
+      <w:r>
+        <w:rPr>
+          <w:lang w:val="en-GB"/>
+        </w:rPr>
+        <w:t>19</w:t>
       </w:r>
       <w:r>
         <w:rPr>
@@ -874,10 +874,8 @@
           <w:iCs/>
           <w:lang w:val="en-GB"/>
         </w:rPr>
-        <w:t>3</w:t>
-      </w:r>
-      <w:bookmarkStart w:id="0" w:name="_GoBack"/>
-      <w:bookmarkEnd w:id="0"/>
+        <w:t>9</w:t>
+      </w:r>
       <w:r>
         <w:rPr>
           <w:i/>
@@ -1494,16 +1492,216 @@
           <w:color w:val="24292E"/>
           <w:lang w:val="en-GB" w:eastAsia="nl-NL"/>
         </w:rPr>
-        <w:t>Copy the contents from “SOWFA\tools\boundaryDataConversion” to the postProcessing folder, and run the script makeBoundaryDataFiles.west.sh (note: you may have to change the first line of makeBoundaryDataFiles/data.py and of makeBoundaryDataFiles/points.py to fit your cluster). This will generate a folder called boundaryData containing the inflow data for the 2,000 seconds of simulation with correct formatting. This usually takes about 30 minutes on our cluster.</w:t>
-      </w:r>
-      <w:r>
+        <w:t xml:space="preserve">The folder ‘boundaryDataPre’ will contain folders 20000.5, 20001, 20001.5, and so on. However, we are missing the very first folder. Therefore, we have to copy folder ‘20000.5’ to a new folder called ‘20000’. </w:t>
+      </w:r>
+    </w:p>
+    <w:p>
+      <w:pPr>
+        <w:pStyle w:val="ListParagraph"/>
+        <w:shd w:val="clear" w:color="auto" w:fill="FFFFFF"/>
+        <w:spacing w:after="240" w:line="240" w:lineRule="auto"/>
         <w:rPr>
           <w:rFonts w:eastAsia="Times New Roman" w:cs="Segoe UI"/>
           <w:color w:val="24292E"/>
           <w:lang w:val="en-GB" w:eastAsia="nl-NL"/>
         </w:rPr>
-        <w:br/>
-      </w:r>
+      </w:pPr>
+      <w:r>
+        <w:rPr>
+          <w:noProof/>
+          <w:highlight w:val="black"/>
+          <w:lang w:val="en-GB"/>
+        </w:rPr>
+        <mc:AlternateContent>
+          <mc:Choice Requires="wps">
+            <w:drawing>
+              <wp:inline distT="0" distB="0" distL="0" distR="0" wp14:anchorId="6B4FDFEE" wp14:editId="2E5986F6">
+                <wp:extent cx="4914900" cy="396240"/>
+                <wp:effectExtent l="0" t="0" r="0" b="3810"/>
+                <wp:docPr id="11" name="Text Box 2"/>
+                <wp:cNvGraphicFramePr>
+                  <a:graphicFrameLocks xmlns:a="http://schemas.openxmlformats.org/drawingml/2006/main"/>
+                </wp:cNvGraphicFramePr>
+                <a:graphic xmlns:a="http://schemas.openxmlformats.org/drawingml/2006/main">
+                  <a:graphicData uri="http://schemas.microsoft.com/office/word/2010/wordprocessingShape">
+                    <wps:wsp>
+                      <wps:cNvSpPr txBox="1">
+                        <a:spLocks noChangeArrowheads="1"/>
+                      </wps:cNvSpPr>
+                      <wps:spPr bwMode="auto">
+                        <a:xfrm>
+                          <a:off x="0" y="0"/>
+                          <a:ext cx="4914900" cy="396240"/>
+                        </a:xfrm>
+                        <a:prstGeom prst="rect">
+                          <a:avLst/>
+                        </a:prstGeom>
+                        <a:solidFill>
+                          <a:schemeClr val="tx1">
+                            <a:lumMod val="65000"/>
+                            <a:lumOff val="35000"/>
+                          </a:schemeClr>
+                        </a:solidFill>
+                        <a:ln w="9525">
+                          <a:noFill/>
+                          <a:miter lim="800000"/>
+                          <a:headEnd/>
+                          <a:tailEnd/>
+                        </a:ln>
+                        <a:effectLst/>
+                      </wps:spPr>
+                      <wps:txbx>
+                        <w:txbxContent>
+                          <w:p>
+                            <w:pPr>
+                              <w:spacing w:after="0"/>
+                              <w:rPr>
+                                <w:color w:val="FFFFFF" w:themeColor="background1"/>
+                                <w:sz w:val="18"/>
+                                <w:szCs w:val="18"/>
+                                <w:lang w:val="en-GB"/>
+                                <w14:textOutline w14:w="9525" w14:cap="rnd" w14:cmpd="sng" w14:algn="ctr">
+                                  <w14:noFill/>
+                                  <w14:prstDash w14:val="solid"/>
+                                  <w14:bevel/>
+                                </w14:textOutline>
+                              </w:rPr>
+                            </w:pPr>
+                            <w:r>
+                              <w:rPr>
+                                <w:color w:val="FFFFFF" w:themeColor="background1"/>
+                                <w:sz w:val="18"/>
+                                <w:szCs w:val="18"/>
+                                <w:lang w:val="en-GB"/>
+                                <w14:textOutline w14:w="9525" w14:cap="rnd" w14:cmpd="sng" w14:algn="ctr">
+                                  <w14:noFill/>
+                                  <w14:prstDash w14:val="solid"/>
+                                  <w14:bevel/>
+                                </w14:textOutline>
+                              </w:rPr>
+                              <w:t>cd postProcessing</w:t>
+                            </w:r>
+                          </w:p>
+                          <w:p>
+                            <w:pPr>
+                              <w:spacing w:after="0"/>
+                              <w:rPr>
+                                <w:color w:val="FFFFFF" w:themeColor="background1"/>
+                                <w:sz w:val="18"/>
+                                <w:szCs w:val="18"/>
+                                <w:lang w:val="en-GB"/>
+                              </w:rPr>
+                            </w:pPr>
+                            <w:r>
+                              <w:rPr>
+                                <w:color w:val="FFFFFF" w:themeColor="background1"/>
+                                <w:sz w:val="18"/>
+                                <w:szCs w:val="18"/>
+                                <w:lang w:val="en-GB"/>
+                                <w14:textOutline w14:w="9525" w14:cap="rnd" w14:cmpd="sng" w14:algn="ctr">
+                                  <w14:noFill/>
+                                  <w14:prstDash w14:val="solid"/>
+                                  <w14:bevel/>
+                                </w14:textOutline>
+                              </w:rPr>
+                              <w:t>cp -r boundaryDataPre/20000.5 boundaryDataPre/20000</w:t>
+                            </w:r>
+                          </w:p>
+                        </w:txbxContent>
+                      </wps:txbx>
+                      <wps:bodyPr rot="0" vert="horz" wrap="square" lIns="91440" tIns="45720" rIns="91440" bIns="45720" anchor="t" anchorCtr="0">
+                        <a:noAutofit/>
+                      </wps:bodyPr>
+                    </wps:wsp>
+                  </a:graphicData>
+                </a:graphic>
+              </wp:inline>
+            </w:drawing>
+          </mc:Choice>
+          <mc:Fallback>
+            <w:pict>
+              <v:shapetype w14:anchorId="6B4FDFEE" id="_x0000_t202" coordsize="21600,21600" o:spt="202" path="m,l,21600r21600,l21600,xe">
+                <v:stroke joinstyle="miter"/>
+                <v:path gradientshapeok="t" o:connecttype="rect"/>
+              </v:shapetype>
+              <v:shape id="Text Box 2" o:spid="_x0000_s1026" type="#_x0000_t202" style="width:387pt;height:31.2pt;visibility:visible;mso-wrap-style:square;mso-left-percent:-10001;mso-top-percent:-10001;mso-position-horizontal:absolute;mso-position-horizontal-relative:char;mso-position-vertical:absolute;mso-position-vertical-relative:line;mso-left-percent:-10001;mso-top-percent:-10001;v-text-anchor:top" o:gfxdata="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" fillcolor="#5a5a5a [2109]" stroked="f">
+                <v:textbox>
+                  <w:txbxContent>
+                    <w:p>
+                      <w:pPr>
+                        <w:spacing w:after="0"/>
+                        <w:rPr>
+                          <w:color w:val="FFFFFF" w:themeColor="background1"/>
+                          <w:sz w:val="18"/>
+                          <w:szCs w:val="18"/>
+                          <w:lang w:val="en-GB"/>
+                          <w14:textOutline w14:w="9525" w14:cap="rnd" w14:cmpd="sng" w14:algn="ctr">
+                            <w14:noFill/>
+                            <w14:prstDash w14:val="solid"/>
+                            <w14:bevel/>
+                          </w14:textOutline>
+                        </w:rPr>
+                      </w:pPr>
+                      <w:r>
+                        <w:rPr>
+                          <w:color w:val="FFFFFF" w:themeColor="background1"/>
+                          <w:sz w:val="18"/>
+                          <w:szCs w:val="18"/>
+                          <w:lang w:val="en-GB"/>
+                          <w14:textOutline w14:w="9525" w14:cap="rnd" w14:cmpd="sng" w14:algn="ctr">
+                            <w14:noFill/>
+                            <w14:prstDash w14:val="solid"/>
+                            <w14:bevel/>
+                          </w14:textOutline>
+                        </w:rPr>
+                        <w:t>cd postProcessing</w:t>
+                      </w:r>
+                    </w:p>
+                    <w:p>
+                      <w:pPr>
+                        <w:spacing w:after="0"/>
+                        <w:rPr>
+                          <w:color w:val="FFFFFF" w:themeColor="background1"/>
+                          <w:sz w:val="18"/>
+                          <w:szCs w:val="18"/>
+                          <w:lang w:val="en-GB"/>
+                        </w:rPr>
+                      </w:pPr>
+                      <w:r>
+                        <w:rPr>
+                          <w:color w:val="FFFFFF" w:themeColor="background1"/>
+                          <w:sz w:val="18"/>
+                          <w:szCs w:val="18"/>
+                          <w:lang w:val="en-GB"/>
+                          <w14:textOutline w14:w="9525" w14:cap="rnd" w14:cmpd="sng" w14:algn="ctr">
+                            <w14:noFill/>
+                            <w14:prstDash w14:val="solid"/>
+                            <w14:bevel/>
+                          </w14:textOutline>
+                        </w:rPr>
+                        <w:t>cp -r boundaryDataPre/20000.5 boundaryDataPre/20000</w:t>
+                      </w:r>
+                    </w:p>
+                  </w:txbxContent>
+                </v:textbox>
+                <w10:anchorlock/>
+              </v:shape>
+            </w:pict>
+          </mc:Fallback>
+        </mc:AlternateContent>
+      </w:r>
+    </w:p>
+    <w:p>
+      <w:pPr>
+        <w:pStyle w:val="ListParagraph"/>
+        <w:shd w:val="clear" w:color="auto" w:fill="FFFFFF"/>
+        <w:spacing w:after="240" w:line="240" w:lineRule="auto"/>
+        <w:rPr>
+          <w:rFonts w:eastAsia="Times New Roman" w:cs="Segoe UI"/>
+          <w:color w:val="24292E"/>
+          <w:lang w:val="en-GB" w:eastAsia="nl-NL"/>
+        </w:rPr>
+      </w:pPr>
     </w:p>
     <w:p>
       <w:pPr>
@@ -1526,16 +1724,58 @@
           <w:color w:val="24292E"/>
           <w:lang w:val="en-GB" w:eastAsia="nl-NL"/>
         </w:rPr>
-        <w:t xml:space="preserve">Copy the contents from “SOWFA\tools\sourceDataConversion” to the postProcessing folder, and run the script sourceHistoryRead.py. This will create a file called sources in your </w:t>
-      </w:r>
+        <w:t>Now, c</w:t>
+      </w:r>
+      <w:bookmarkStart w:id="0" w:name="_GoBack"/>
+      <w:bookmarkEnd w:id="0"/>
       <w:r>
         <w:rPr>
           <w:rFonts w:eastAsia="Times New Roman" w:cs="Segoe UI"/>
           <w:color w:val="24292E"/>
           <w:lang w:val="en-GB" w:eastAsia="nl-NL"/>
         </w:rPr>
+        <w:t xml:space="preserve">opy the contents from “SOWFA\tools\boundaryDataConversion” to the postProcessing folder, and run the script makeBoundaryDataFiles.west.sh (note: you may have to change the first line of makeBoundaryDataFiles/data.py and of </w:t>
+      </w:r>
+      <w:r>
+        <w:rPr>
+          <w:rFonts w:eastAsia="Times New Roman" w:cs="Segoe UI"/>
+          <w:color w:val="24292E"/>
+          <w:lang w:val="en-GB" w:eastAsia="nl-NL"/>
+        </w:rPr>
         <w:lastRenderedPageBreak/>
-        <w:t>postProcessing folder.</w:t>
+        <w:t>makeBoundaryDataFiles/points.py to fit your cluster). This will generate a folder called boundaryData containing the inflow data for the 2,000 seconds of simulation with correct formatting. This usually takes about 30 minutes on our cluster.</w:t>
+      </w:r>
+      <w:r>
+        <w:rPr>
+          <w:rFonts w:eastAsia="Times New Roman" w:cs="Segoe UI"/>
+          <w:color w:val="24292E"/>
+          <w:lang w:val="en-GB" w:eastAsia="nl-NL"/>
+        </w:rPr>
+        <w:br/>
+      </w:r>
+    </w:p>
+    <w:p>
+      <w:pPr>
+        <w:pStyle w:val="ListParagraph"/>
+        <w:numPr>
+          <w:ilvl w:val="0"/>
+          <w:numId w:val="14"/>
+        </w:numPr>
+        <w:shd w:val="clear" w:color="auto" w:fill="FFFFFF"/>
+        <w:spacing w:after="240" w:line="240" w:lineRule="auto"/>
+        <w:rPr>
+          <w:rFonts w:eastAsia="Times New Roman" w:cs="Segoe UI"/>
+          <w:color w:val="24292E"/>
+          <w:lang w:val="en-GB" w:eastAsia="nl-NL"/>
+        </w:rPr>
+      </w:pPr>
+      <w:r>
+        <w:rPr>
+          <w:rFonts w:eastAsia="Times New Roman" w:cs="Segoe UI"/>
+          <w:color w:val="24292E"/>
+          <w:lang w:val="en-GB" w:eastAsia="nl-NL"/>
+        </w:rPr>
+        <w:t>Copy the contents from “SOWFA\tools\sourceDataConversion” to the postProcessing folder, and run the script sourceHistoryRead.py. This will create a file called sources in your postProcessing folder.</w:t>
       </w:r>
       <w:r>
         <w:rPr>
@@ -2260,11 +2500,7 @@
           </mc:Choice>
           <mc:Fallback>
             <w:pict>
-              <v:shapetype w14:anchorId="1FABD4EC" id="_x0000_t202" coordsize="21600,21600" o:spt="202" path="m,l,21600r21600,l21600,xe">
-                <v:stroke joinstyle="miter"/>
-                <v:path gradientshapeok="t" o:connecttype="rect"/>
-              </v:shapetype>
-              <v:shape id="Text Box 2" o:spid="_x0000_s1026" type="#_x0000_t202" style="width:387pt;height:56.25pt;visibility:visible;mso-wrap-style:square;mso-left-percent:-10001;mso-top-percent:-10001;mso-position-horizontal:absolute;mso-position-horizontal-relative:char;mso-position-vertical:absolute;mso-position-vertical-relative:line;mso-left-percent:-10001;mso-top-percent:-10001;v-text-anchor:top" o:gfxdata="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" fillcolor="#5a5a5a [2109]" stroked="f">
+              <v:shape w14:anchorId="1FABD4EC" id="_x0000_s1027" type="#_x0000_t202" style="width:387pt;height:56.25pt;visibility:visible;mso-wrap-style:square;mso-left-percent:-10001;mso-top-percent:-10001;mso-position-horizontal:absolute;mso-position-horizontal-relative:char;mso-position-vertical:absolute;mso-position-vertical-relative:line;mso-left-percent:-10001;mso-top-percent:-10001;v-text-anchor:top" o:gfxdata="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" fillcolor="#5a5a5a [2109]" stroked="f">
                 <v:textbox>
                   <w:txbxContent>
                     <w:p>
@@ -2608,7 +2844,7 @@
           </mc:Choice>
           <mc:Fallback>
             <w:pict>
-              <v:shape w14:anchorId="3754C6C5" id="_x0000_s1027" type="#_x0000_t202" style="width:387pt;height:32.4pt;visibility:visible;mso-wrap-style:square;mso-left-percent:-10001;mso-top-percent:-10001;mso-position-horizontal:absolute;mso-position-horizontal-relative:char;mso-position-vertical:absolute;mso-position-vertical-relative:line;mso-left-percent:-10001;mso-top-percent:-10001;v-text-anchor:top" o:gfxdata="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" fillcolor="#5a5a5a [2109]" stroked="f">
+              <v:shape w14:anchorId="3754C6C5" id="_x0000_s1028" type="#_x0000_t202" style="width:387pt;height:32.4pt;visibility:visible;mso-wrap-style:square;mso-left-percent:-10001;mso-top-percent:-10001;mso-position-horizontal:absolute;mso-position-horizontal-relative:char;mso-position-vertical:absolute;mso-position-vertical-relative:line;mso-left-percent:-10001;mso-top-percent:-10001;v-text-anchor:top" o:gfxdata="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" fillcolor="#5a5a5a [2109]" stroked="f">
                 <v:textbox>
                   <w:txbxContent>
                     <w:p>
@@ -3280,7 +3516,7 @@
           </mc:Choice>
           <mc:Fallback>
             <w:pict>
-              <v:shape w14:anchorId="2243596C" id="_x0000_s1028" type="#_x0000_t202" style="width:387pt;height:54.6pt;visibility:visible;mso-wrap-style:square;mso-left-percent:-10001;mso-top-percent:-10001;mso-position-horizontal:absolute;mso-position-horizontal-relative:char;mso-position-vertical:absolute;mso-position-vertical-relative:line;mso-left-percent:-10001;mso-top-percent:-10001;v-text-anchor:top" o:gfxdata="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" fillcolor="#5a5a5a [2109]" stroked="f">
+              <v:shape w14:anchorId="2243596C" id="_x0000_s1029" type="#_x0000_t202" style="width:387pt;height:54.6pt;visibility:visible;mso-wrap-style:square;mso-left-percent:-10001;mso-top-percent:-10001;mso-position-horizontal:absolute;mso-position-horizontal-relative:char;mso-position-vertical:absolute;mso-position-vertical-relative:line;mso-left-percent:-10001;mso-top-percent:-10001;v-text-anchor:top" o:gfxdata="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" fillcolor="#5a5a5a [2109]" stroked="f">
                 <v:textbox>
                   <w:txbxContent>
                     <w:p>
@@ -3595,7 +3831,7 @@
           </mc:Choice>
           <mc:Fallback>
             <w:pict>
-              <v:shape w14:anchorId="7E939A30" id="_x0000_s1029" type="#_x0000_t202" style="width:387pt;height:33.6pt;visibility:visible;mso-wrap-style:square;mso-left-percent:-10001;mso-top-percent:-10001;mso-position-horizontal:absolute;mso-position-horizontal-relative:char;mso-position-vertical:absolute;mso-position-vertical-relative:line;mso-left-percent:-10001;mso-top-percent:-10001;v-text-anchor:top" o:gfxdata="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" fillcolor="#5a5a5a [2109]" stroked="f">
+              <v:shape w14:anchorId="7E939A30" id="_x0000_s1030" type="#_x0000_t202" style="width:387pt;height:33.6pt;visibility:visible;mso-wrap-style:square;mso-left-percent:-10001;mso-top-percent:-10001;mso-position-horizontal:absolute;mso-position-horizontal-relative:char;mso-position-vertical:absolute;mso-position-vertical-relative:line;mso-left-percent:-10001;mso-top-percent:-10001;v-text-anchor:top" o:gfxdata="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" fillcolor="#5a5a5a [2109]" stroked="f">
                 <v:textbox>
                   <w:txbxContent>
                     <w:p>
@@ -3814,7 +4050,7 @@
           </mc:Choice>
           <mc:Fallback>
             <w:pict>
-              <v:shape w14:anchorId="7F72A674" id="_x0000_s1030" type="#_x0000_t202" style="width:387pt;height:32.4pt;visibility:visible;mso-wrap-style:square;mso-left-percent:-10001;mso-top-percent:-10001;mso-position-horizontal:absolute;mso-position-horizontal-relative:char;mso-position-vertical:absolute;mso-position-vertical-relative:line;mso-left-percent:-10001;mso-top-percent:-10001;v-text-anchor:top" o:gfxdata="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" fillcolor="#5a5a5a [2109]" stroked="f">
+              <v:shape w14:anchorId="7F72A674" id="_x0000_s1031" type="#_x0000_t202" style="width:387pt;height:32.4pt;visibility:visible;mso-wrap-style:square;mso-left-percent:-10001;mso-top-percent:-10001;mso-position-horizontal:absolute;mso-position-horizontal-relative:char;mso-position-vertical:absolute;mso-position-vertical-relative:line;mso-left-percent:-10001;mso-top-percent:-10001;v-text-anchor:top" o:gfxdata="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" fillcolor="#5a5a5a [2109]" stroked="f">
                 <v:textbox>
                   <w:txbxContent>
                     <w:p>
@@ -3998,7 +4234,7 @@
           </mc:Choice>
           <mc:Fallback>
             <w:pict>
-              <v:shape w14:anchorId="30560762" id="_x0000_s1031" type="#_x0000_t202" style="width:387pt;height:20.4pt;visibility:visible;mso-wrap-style:square;mso-left-percent:-10001;mso-top-percent:-10001;mso-position-horizontal:absolute;mso-position-horizontal-relative:char;mso-position-vertical:absolute;mso-position-vertical-relative:line;mso-left-percent:-10001;mso-top-percent:-10001;v-text-anchor:top" o:gfxdata="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" fillcolor="#5a5a5a [2109]" stroked="f">
+              <v:shape w14:anchorId="30560762" id="_x0000_s1032" type="#_x0000_t202" style="width:387pt;height:20.4pt;visibility:visible;mso-wrap-style:square;mso-left-percent:-10001;mso-top-percent:-10001;mso-position-horizontal:absolute;mso-position-horizontal-relative:char;mso-position-vertical:absolute;mso-position-vertical-relative:line;mso-left-percent:-10001;mso-top-percent:-10001;v-text-anchor:top" o:gfxdata="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" fillcolor="#5a5a5a [2109]" stroked="f">
                 <v:textbox>
                   <w:txbxContent>
                     <w:p>
@@ -4303,7 +4539,7 @@
           </mc:Choice>
           <mc:Fallback>
             <w:pict>
-              <v:shape w14:anchorId="663C4144" id="_x0000_s1032" type="#_x0000_t202" style="width:387pt;height:85.8pt;visibility:visible;mso-wrap-style:square;mso-left-percent:-10001;mso-top-percent:-10001;mso-position-horizontal:absolute;mso-position-horizontal-relative:char;mso-position-vertical:absolute;mso-position-vertical-relative:line;mso-left-percent:-10001;mso-top-percent:-10001;v-text-anchor:top" o:gfxdata="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" fillcolor="#5a5a5a [2109]" stroked="f">
+              <v:shape w14:anchorId="663C4144" id="_x0000_s1033" type="#_x0000_t202" style="width:387pt;height:85.8pt;visibility:visible;mso-wrap-style:square;mso-left-percent:-10001;mso-top-percent:-10001;mso-position-horizontal:absolute;mso-position-horizontal-relative:char;mso-position-vertical:absolute;mso-position-vertical-relative:line;mso-left-percent:-10001;mso-top-percent:-10001;v-text-anchor:top" o:gfxdata="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" fillcolor="#5a5a5a [2109]" stroked="f">
                 <v:textbox>
                   <w:txbxContent>
                     <w:p>
@@ -4715,7 +4951,7 @@
           </mc:Choice>
           <mc:Fallback>
             <w:pict>
-              <v:shape w14:anchorId="7815B0A5" id="_x0000_s1033" type="#_x0000_t202" style="width:387pt;height:68.4pt;visibility:visible;mso-wrap-style:square;mso-left-percent:-10001;mso-top-percent:-10001;mso-position-horizontal:absolute;mso-position-horizontal-relative:char;mso-position-vertical:absolute;mso-position-vertical-relative:line;mso-left-percent:-10001;mso-top-percent:-10001;v-text-anchor:top" o:gfxdata="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" fillcolor="#5a5a5a [2109]" stroked="f">
+              <v:shape w14:anchorId="7815B0A5" id="_x0000_s1034" type="#_x0000_t202" style="width:387pt;height:68.4pt;visibility:visible;mso-wrap-style:square;mso-left-percent:-10001;mso-top-percent:-10001;mso-position-horizontal:absolute;mso-position-horizontal-relative:char;mso-position-vertical:absolute;mso-position-vertical-relative:line;mso-left-percent:-10001;mso-top-percent:-10001;v-text-anchor:top" o:gfxdata="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" fillcolor="#5a5a5a [2109]" stroked="f">
                 <v:textbox>
                   <w:txbxContent>
                     <w:p>
@@ -5247,7 +5483,7 @@
           </mc:Choice>
           <mc:Fallback>
             <w:pict>
-              <v:shape w14:anchorId="37769E8B" id="_x0000_s1034" type="#_x0000_t202" style="width:387pt;height:1in;visibility:visible;mso-wrap-style:square;mso-left-percent:-10001;mso-top-percent:-10001;mso-position-horizontal:absolute;mso-position-horizontal-relative:char;mso-position-vertical:absolute;mso-position-vertical-relative:line;mso-left-percent:-10001;mso-top-percent:-10001;v-text-anchor:top" o:gfxdata="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" fillcolor="#5a5a5a [2109]" stroked="f">
+              <v:shape w14:anchorId="37769E8B" id="_x0000_s1035" type="#_x0000_t202" style="width:387pt;height:1in;visibility:visible;mso-wrap-style:square;mso-left-percent:-10001;mso-top-percent:-10001;mso-position-horizontal:absolute;mso-position-horizontal-relative:char;mso-position-vertical:absolute;mso-position-vertical-relative:line;mso-left-percent:-10001;mso-top-percent:-10001;v-text-anchor:top" o:gfxdata="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" fillcolor="#5a5a5a [2109]" stroked="f">
                 <v:textbox>
                   <w:txbxContent>
                     <w:p>
@@ -5615,7 +5851,7 @@
           </mc:Choice>
           <mc:Fallback>
             <w:pict>
-              <v:shape w14:anchorId="7C1B00EC" id="_x0000_s1035" type="#_x0000_t202" style="width:387pt;height:32.4pt;visibility:visible;mso-wrap-style:square;mso-left-percent:-10001;mso-top-percent:-10001;mso-position-horizontal:absolute;mso-position-horizontal-relative:char;mso-position-vertical:absolute;mso-position-vertical-relative:line;mso-left-percent:-10001;mso-top-percent:-10001;v-text-anchor:top" o:gfxdata="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" fillcolor="#5a5a5a [2109]" stroked="f">
+              <v:shape w14:anchorId="7C1B00EC" id="_x0000_s1036" type="#_x0000_t202" style="width:387pt;height:32.4pt;visibility:visible;mso-wrap-style:square;mso-left-percent:-10001;mso-top-percent:-10001;mso-position-horizontal:absolute;mso-position-horizontal-relative:char;mso-position-vertical:absolute;mso-position-vertical-relative:line;mso-left-percent:-10001;mso-top-percent:-10001;v-text-anchor:top" o:gfxdata="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" fillcolor="#5a5a5a [2109]" stroked="f">
                 <v:textbox>
                   <w:txbxContent>
                     <w:p>
@@ -5959,7 +6195,7 @@
           </mc:Choice>
           <mc:Fallback>
             <w:pict>
-              <v:shape w14:anchorId="17A7E90D" id="_x0000_s1036" type="#_x0000_t202" style="width:387pt;height:84.6pt;visibility:visible;mso-wrap-style:square;mso-left-percent:-10001;mso-top-percent:-10001;mso-position-horizontal:absolute;mso-position-horizontal-relative:char;mso-position-vertical:absolute;mso-position-vertical-relative:line;mso-left-percent:-10001;mso-top-percent:-10001;v-text-anchor:top" o:gfxdata="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" fillcolor="#5a5a5a [2109]" stroked="f">
+              <v:shape w14:anchorId="17A7E90D" id="_x0000_s1037" type="#_x0000_t202" style="width:387pt;height:84.6pt;visibility:visible;mso-wrap-style:square;mso-left-percent:-10001;mso-top-percent:-10001;mso-position-horizontal:absolute;mso-position-horizontal-relative:char;mso-position-vertical:absolute;mso-position-vertical-relative:line;mso-left-percent:-10001;mso-top-percent:-10001;v-text-anchor:top" o:gfxdata="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" fillcolor="#5a5a5a [2109]" stroked="f">
                 <v:textbox>
                   <w:txbxContent>
                     <w:p>
@@ -6268,7 +6504,7 @@
           </mc:Choice>
           <mc:Fallback>
             <w:pict>
-              <v:shape w14:anchorId="7306C60C" id="_x0000_s1037" type="#_x0000_t202" style="width:387pt;height:32.4pt;visibility:visible;mso-wrap-style:square;mso-left-percent:-10001;mso-top-percent:-10001;mso-position-horizontal:absolute;mso-position-horizontal-relative:char;mso-position-vertical:absolute;mso-position-vertical-relative:line;mso-left-percent:-10001;mso-top-percent:-10001;v-text-anchor:top" o:gfxdata="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" fillcolor="#5a5a5a [2109]" stroked="f">
+              <v:shape w14:anchorId="7306C60C" id="_x0000_s1038" type="#_x0000_t202" style="width:387pt;height:32.4pt;visibility:visible;mso-wrap-style:square;mso-left-percent:-10001;mso-top-percent:-10001;mso-position-horizontal:absolute;mso-position-horizontal-relative:char;mso-position-vertical:absolute;mso-position-vertical-relative:line;mso-left-percent:-10001;mso-top-percent:-10001;v-text-anchor:top" o:gfxdata="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" fillcolor="#5a5a5a [2109]" stroked="f">
                 <v:textbox>
                   <w:txbxContent>
                     <w:p>
@@ -7007,7 +7243,7 @@
           </mc:Choice>
           <mc:Fallback>
             <w:pict>
-              <v:shape w14:anchorId="12C877C8" id="_x0000_s1038" type="#_x0000_t202" style="width:387pt;height:46.2pt;visibility:visible;mso-wrap-style:square;mso-left-percent:-10001;mso-top-percent:-10001;mso-position-horizontal:absolute;mso-position-horizontal-relative:char;mso-position-vertical:absolute;mso-position-vertical-relative:line;mso-left-percent:-10001;mso-top-percent:-10001;v-text-anchor:top" o:gfxdata="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" fillcolor="#5a5a5a [2109]" stroked="f">
+              <v:shape w14:anchorId="12C877C8" id="_x0000_s1039" type="#_x0000_t202" style="width:387pt;height:46.2pt;visibility:visible;mso-wrap-style:square;mso-left-percent:-10001;mso-top-percent:-10001;mso-position-horizontal:absolute;mso-position-horizontal-relative:char;mso-position-vertical:absolute;mso-position-vertical-relative:line;mso-left-percent:-10001;mso-top-percent:-10001;v-text-anchor:top" o:gfxdata="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" fillcolor="#5a5a5a [2109]" stroked="f">
                 <v:textbox>
                   <w:txbxContent>
                     <w:p>
@@ -7624,7 +7860,7 @@
           </mc:Choice>
           <mc:Fallback>
             <w:pict>
-              <v:shape w14:anchorId="32F4E431" id="_x0000_s1039" type="#_x0000_t202" style="width:387pt;height:44.25pt;visibility:visible;mso-wrap-style:square;mso-left-percent:-10001;mso-top-percent:-10001;mso-position-horizontal:absolute;mso-position-horizontal-relative:char;mso-position-vertical:absolute;mso-position-vertical-relative:line;mso-left-percent:-10001;mso-top-percent:-10001;v-text-anchor:top" o:gfxdata="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" fillcolor="#5a5a5a [2109]" stroked="f">
+              <v:shape w14:anchorId="32F4E431" id="_x0000_s1040" type="#_x0000_t202" style="width:387pt;height:44.25pt;visibility:visible;mso-wrap-style:square;mso-left-percent:-10001;mso-top-percent:-10001;mso-position-horizontal:absolute;mso-position-horizontal-relative:char;mso-position-vertical:absolute;mso-position-vertical-relative:line;mso-left-percent:-10001;mso-top-percent:-10001;v-text-anchor:top" o:gfxdata="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" fillcolor="#5a5a5a [2109]" stroked="f">
                 <v:textbox>
                   <w:txbxContent>
                     <w:p>
@@ -7990,7 +8226,7 @@
           </mc:Choice>
           <mc:Fallback>
             <w:pict>
-              <v:shape w14:anchorId="0F7E7520" id="_x0000_s1040" type="#_x0000_t202" style="width:387pt;height:22pt;visibility:visible;mso-wrap-style:square;mso-left-percent:-10001;mso-top-percent:-10001;mso-position-horizontal:absolute;mso-position-horizontal-relative:char;mso-position-vertical:absolute;mso-position-vertical-relative:line;mso-left-percent:-10001;mso-top-percent:-10001;v-text-anchor:top" o:gfxdata="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" fillcolor="#5a5a5a [2109]" stroked="f">
+              <v:shape w14:anchorId="0F7E7520" id="_x0000_s1041" type="#_x0000_t202" style="width:387pt;height:22pt;visibility:visible;mso-wrap-style:square;mso-left-percent:-10001;mso-top-percent:-10001;mso-position-horizontal:absolute;mso-position-horizontal-relative:char;mso-position-vertical:absolute;mso-position-vertical-relative:line;mso-left-percent:-10001;mso-top-percent:-10001;v-text-anchor:top" o:gfxdata="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" fillcolor="#5a5a5a [2109]" stroked="f">
                 <v:textbox>
                   <w:txbxContent>
                     <w:p>
@@ -8156,7 +8392,7 @@
           </mc:Choice>
           <mc:Fallback>
             <w:pict>
-              <v:shape w14:anchorId="3171534E" id="_x0000_s1041" type="#_x0000_t202" style="width:380.25pt;height:22pt;visibility:visible;mso-wrap-style:square;mso-left-percent:-10001;mso-top-percent:-10001;mso-position-horizontal:absolute;mso-position-horizontal-relative:char;mso-position-vertical:absolute;mso-position-vertical-relative:line;mso-left-percent:-10001;mso-top-percent:-10001;v-text-anchor:top" o:gfxdata="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" fillcolor="#5a5a5a [2109]" stroked="f">
+              <v:shape w14:anchorId="3171534E" id="_x0000_s1042" type="#_x0000_t202" style="width:380.25pt;height:22pt;visibility:visible;mso-wrap-style:square;mso-left-percent:-10001;mso-top-percent:-10001;mso-position-horizontal:absolute;mso-position-horizontal-relative:char;mso-position-vertical:absolute;mso-position-vertical-relative:line;mso-left-percent:-10001;mso-top-percent:-10001;v-text-anchor:top" o:gfxdata="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" fillcolor="#5a5a5a [2109]" stroked="f">
                 <v:textbox>
                   <w:txbxContent>
                     <w:p>
@@ -8348,7 +8584,7 @@
           </mc:Choice>
           <mc:Fallback>
             <w:pict>
-              <v:shape w14:anchorId="55ECA296" id="_x0000_s1042" type="#_x0000_t202" style="width:387pt;height:30.6pt;visibility:visible;mso-wrap-style:square;mso-left-percent:-10001;mso-top-percent:-10001;mso-position-horizontal:absolute;mso-position-horizontal-relative:char;mso-position-vertical:absolute;mso-position-vertical-relative:line;mso-left-percent:-10001;mso-top-percent:-10001;v-text-anchor:top" o:gfxdata="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" fillcolor="#5a5a5a [2109]" stroked="f">
+              <v:shape w14:anchorId="55ECA296" id="_x0000_s1043" type="#_x0000_t202" style="width:387pt;height:30.6pt;visibility:visible;mso-wrap-style:square;mso-left-percent:-10001;mso-top-percent:-10001;mso-position-horizontal:absolute;mso-position-horizontal-relative:char;mso-position-vertical:absolute;mso-position-vertical-relative:line;mso-left-percent:-10001;mso-top-percent:-10001;v-text-anchor:top" o:gfxdata="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" fillcolor="#5a5a5a [2109]" stroked="f">
                 <v:textbox>
                   <w:txbxContent>
                     <w:p>
@@ -8835,7 +9071,7 @@
           </mc:Choice>
           <mc:Fallback>
             <w:pict>
-              <v:shape w14:anchorId="1F301154" id="_x0000_s1043" type="#_x0000_t202" style="width:387pt;height:51pt;visibility:visible;mso-wrap-style:square;mso-left-percent:-10001;mso-top-percent:-10001;mso-position-horizontal:absolute;mso-position-horizontal-relative:char;mso-position-vertical:absolute;mso-position-vertical-relative:line;mso-left-percent:-10001;mso-top-percent:-10001;v-text-anchor:top" o:gfxdata="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" fillcolor="#5a5a5a [2109]" stroked="f">
+              <v:shape w14:anchorId="1F301154" id="_x0000_s1044" type="#_x0000_t202" style="width:387pt;height:51pt;visibility:visible;mso-wrap-style:square;mso-left-percent:-10001;mso-top-percent:-10001;mso-position-horizontal:absolute;mso-position-horizontal-relative:char;mso-position-vertical:absolute;mso-position-vertical-relative:line;mso-left-percent:-10001;mso-top-percent:-10001;v-text-anchor:top" o:gfxdata="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" fillcolor="#5a5a5a [2109]" stroked="f">
                 <v:textbox>
                   <w:txbxContent>
                     <w:p>
@@ -9112,7 +9348,7 @@
           </mc:Choice>
           <mc:Fallback>
             <w:pict>
-              <v:shape w14:anchorId="62E13E03" id="_x0000_s1044" type="#_x0000_t202" style="width:387pt;height:24.75pt;visibility:visible;mso-wrap-style:square;mso-left-percent:-10001;mso-top-percent:-10001;mso-position-horizontal:absolute;mso-position-horizontal-relative:char;mso-position-vertical:absolute;mso-position-vertical-relative:line;mso-left-percent:-10001;mso-top-percent:-10001;v-text-anchor:top" o:gfxdata="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" fillcolor="#5a5a5a [2109]" stroked="f">
+              <v:shape w14:anchorId="62E13E03" id="_x0000_s1045" type="#_x0000_t202" style="width:387pt;height:24.75pt;visibility:visible;mso-wrap-style:square;mso-left-percent:-10001;mso-top-percent:-10001;mso-position-horizontal:absolute;mso-position-horizontal-relative:char;mso-position-vertical:absolute;mso-position-vertical-relative:line;mso-left-percent:-10001;mso-top-percent:-10001;v-text-anchor:top" o:gfxdata="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" fillcolor="#5a5a5a [2109]" stroked="f">
                 <v:textbox>
                   <w:txbxContent>
                     <w:p>
@@ -10251,7 +10487,7 @@
           </mc:Choice>
           <mc:Fallback>
             <w:pict>
-              <v:shape w14:anchorId="02156951" id="_x0000_s1045" type="#_x0000_t202" style="width:387pt;height:77.25pt;visibility:visible;mso-wrap-style:square;mso-left-percent:-10001;mso-top-percent:-10001;mso-position-horizontal:absolute;mso-position-horizontal-relative:char;mso-position-vertical:absolute;mso-position-vertical-relative:line;mso-left-percent:-10001;mso-top-percent:-10001;v-text-anchor:top" o:gfxdata="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" fillcolor="#5a5a5a [2109]" stroked="f">
+              <v:shape w14:anchorId="02156951" id="_x0000_s1046" type="#_x0000_t202" style="width:387pt;height:77.25pt;visibility:visible;mso-wrap-style:square;mso-left-percent:-10001;mso-top-percent:-10001;mso-position-horizontal:absolute;mso-position-horizontal-relative:char;mso-position-vertical:absolute;mso-position-vertical-relative:line;mso-left-percent:-10001;mso-top-percent:-10001;v-text-anchor:top" o:gfxdata="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" fillcolor="#5a5a5a [2109]" stroked="f">
                 <v:textbox>
                   <w:txbxContent>
                     <w:p>
@@ -10677,7 +10913,7 @@
           </mc:Choice>
           <mc:Fallback>
             <w:pict>
-              <v:shape w14:anchorId="1E0C90BA" id="_x0000_s1046" type="#_x0000_t202" style="width:387pt;height:38.25pt;visibility:visible;mso-wrap-style:square;mso-left-percent:-10001;mso-top-percent:-10001;mso-position-horizontal:absolute;mso-position-horizontal-relative:char;mso-position-vertical:absolute;mso-position-vertical-relative:line;mso-left-percent:-10001;mso-top-percent:-10001;v-text-anchor:top" o:gfxdata="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" fillcolor="#5a5a5a [2109]" stroked="f">
+              <v:shape w14:anchorId="1E0C90BA" id="_x0000_s1047" type="#_x0000_t202" style="width:387pt;height:38.25pt;visibility:visible;mso-wrap-style:square;mso-left-percent:-10001;mso-top-percent:-10001;mso-position-horizontal:absolute;mso-position-horizontal-relative:char;mso-position-vertical:absolute;mso-position-vertical-relative:line;mso-left-percent:-10001;mso-top-percent:-10001;v-text-anchor:top" o:gfxdata="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" fillcolor="#5a5a5a [2109]" stroked="f">
                 <v:textbox>
                   <w:txbxContent>
                     <w:p>
@@ -11439,7 +11675,7 @@
           </mc:Choice>
           <mc:Fallback>
             <w:pict>
-              <v:shape w14:anchorId="116DD1CE" id="_x0000_s1047" type="#_x0000_t202" style="width:387pt;height:38.25pt;visibility:visible;mso-wrap-style:square;mso-left-percent:-10001;mso-top-percent:-10001;mso-position-horizontal:absolute;mso-position-horizontal-relative:char;mso-position-vertical:absolute;mso-position-vertical-relative:line;mso-left-percent:-10001;mso-top-percent:-10001;v-text-anchor:top" o:gfxdata="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" fillcolor="#5a5a5a [2109]" stroked="f">
+              <v:shape w14:anchorId="116DD1CE" id="_x0000_s1048" type="#_x0000_t202" style="width:387pt;height:38.25pt;visibility:visible;mso-wrap-style:square;mso-left-percent:-10001;mso-top-percent:-10001;mso-position-horizontal:absolute;mso-position-horizontal-relative:char;mso-position-vertical:absolute;mso-position-vertical-relative:line;mso-left-percent:-10001;mso-top-percent:-10001;v-text-anchor:top" o:gfxdata="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" fillcolor="#5a5a5a [2109]" stroked="f">
                 <v:textbox>
                   <w:txbxContent>
                     <w:p>
@@ -11657,7 +11893,7 @@
           </mc:Choice>
           <mc:Fallback>
             <w:pict>
-              <v:shape w14:anchorId="199CBFAB" id="_x0000_s1048" type="#_x0000_t202" style="width:387pt;height:23.25pt;visibility:visible;mso-wrap-style:square;mso-left-percent:-10001;mso-top-percent:-10001;mso-position-horizontal:absolute;mso-position-horizontal-relative:char;mso-position-vertical:absolute;mso-position-vertical-relative:line;mso-left-percent:-10001;mso-top-percent:-10001;v-text-anchor:top" o:gfxdata="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" fillcolor="#5a5a5a [2109]" stroked="f">
+              <v:shape w14:anchorId="199CBFAB" id="_x0000_s1049" type="#_x0000_t202" style="width:387pt;height:23.25pt;visibility:visible;mso-wrap-style:square;mso-left-percent:-10001;mso-top-percent:-10001;mso-position-horizontal:absolute;mso-position-horizontal-relative:char;mso-position-vertical:absolute;mso-position-vertical-relative:line;mso-left-percent:-10001;mso-top-percent:-10001;v-text-anchor:top" o:gfxdata="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" fillcolor="#5a5a5a [2109]" stroked="f">
                 <v:textbox>
                   <w:txbxContent>
                     <w:p>
@@ -12970,7 +13206,7 @@
           <w:szCs w:val="32"/>
           <w:lang w:val="en-GB"/>
         </w:rPr>
-        <w:t>1</w:t>
+        <w:t>11</w:t>
       </w:r>
       <w:r>
         <w:rPr>
@@ -12980,7 +13216,7 @@
           <w:szCs w:val="32"/>
           <w:lang w:val="en-GB"/>
         </w:rPr>
-        <w:t>1</w:t>
+        <w:t>.</w:t>
       </w:r>
       <w:r>
         <w:rPr>
@@ -12990,7 +13226,7 @@
           <w:szCs w:val="32"/>
           <w:lang w:val="en-GB"/>
         </w:rPr>
-        <w:t>.</w:t>
+        <w:t>wps</w:t>
       </w:r>
       <w:r>
         <w:rPr>
@@ -13000,7 +13236,7 @@
           <w:szCs w:val="32"/>
           <w:lang w:val="en-GB"/>
         </w:rPr>
-        <w:t>wps</w:t>
+        <w:t>.</w:t>
       </w:r>
       <w:r>
         <w:rPr>
@@ -13010,7 +13246,7 @@
           <w:szCs w:val="32"/>
           <w:lang w:val="en-GB"/>
         </w:rPr>
-        <w:t>.</w:t>
+        <w:t>DTU10MW</w:t>
       </w:r>
       <w:r>
         <w:rPr>
@@ -13020,7 +13256,7 @@
           <w:szCs w:val="32"/>
           <w:lang w:val="en-GB"/>
         </w:rPr>
-        <w:t>DTU10MW</w:t>
+        <w:t>.</w:t>
       </w:r>
       <w:r>
         <w:rPr>
@@ -13030,7 +13266,7 @@
           <w:szCs w:val="32"/>
           <w:lang w:val="en-GB"/>
         </w:rPr>
-        <w:t>.</w:t>
+        <w:t>ALMAdvanced.refinements</w:t>
       </w:r>
       <w:r>
         <w:rPr>
@@ -13040,16 +13276,6 @@
           <w:szCs w:val="32"/>
           <w:lang w:val="en-GB"/>
         </w:rPr>
-        <w:t>ALMAdvanced.refinements</w:t>
-      </w:r>
-      <w:r>
-        <w:rPr>
-          <w:b/>
-          <w:bCs/>
-          <w:sz w:val="32"/>
-          <w:szCs w:val="32"/>
-          <w:lang w:val="en-GB"/>
-        </w:rPr>
         <w:br/>
       </w:r>
       <w:r>
@@ -13130,17 +13356,7 @@
           <w:iCs/>
           <w:lang w:val="en-GB"/>
         </w:rPr>
-        <w:t>DTU 10MW</w:t>
-      </w:r>
-      <w:r>
-        <w:rPr>
-          <w:b/>
-          <w:bCs/>
-          <w:i/>
-          <w:iCs/>
-          <w:lang w:val="en-GB"/>
-        </w:rPr>
-        <w:t>, with timeTableSSC</w:t>
+        <w:t>DTU 10MW, with timeTableSSC</w:t>
       </w:r>
     </w:p>
     <w:p>
@@ -13192,13 +13408,7 @@
         <w:rPr>
           <w:lang w:val="en-GB"/>
         </w:rPr>
-        <w:t xml:space="preserve"> by </w:t>
-      </w:r>
-      <w:r>
-        <w:rPr>
-          <w:lang w:val="en-GB"/>
-        </w:rPr>
-        <w:t xml:space="preserve">the inclusion of the TimeTableSSC super controller. Thus, the control setpoints for turbines 1 and 2 are assigned in the file SC_INPUT.txt. Note that the SSC bit has to be added to the turbineArrayProperties file to enable the timeTableSSC functionality, and furthermore the local turbine controllers must be updated to read the SSC-assigned setpoints. </w:t>
+        <w:t xml:space="preserve"> by the inclusion of the TimeTableSSC super controller. Thus, the control setpoints for turbines 1 and 2 are assigned in the file SC_INPUT.txt. Note that the SSC bit has to be added to the turbineArrayProperties file to enable the timeTableSSC functionality, and furthermore the local turbine controllers must be updated to read the SSC-assigned setpoints. </w:t>
       </w:r>
     </w:p>
     <w:p>
@@ -13323,13 +13533,7 @@
         <w:rPr>
           <w:lang w:val="en-GB"/>
         </w:rPr>
-        <w:t>The repository provides a wide variety of exampleCases, such that any user can build their own case by simply adjusting an existing case, rather than building cases from the ground up.  This part explains all the example case</w:t>
-      </w:r>
-      <w:r>
-        <w:rPr>
-          <w:lang w:val="en-GB"/>
-        </w:rPr>
-        <w:t xml:space="preserve">, both </w:t>
+        <w:t xml:space="preserve">The repository provides a wide variety of exampleCases, such that any user can build their own case by simply adjusting an existing case, rather than building cases from the ground up.  This part explains all the example case, both </w:t>
       </w:r>
       <w:r>
         <w:rPr>
@@ -13357,13 +13561,7 @@
         <w:rPr>
           <w:lang w:val="en-GB"/>
         </w:rPr>
-        <w:t>, that use the ZeroMQ functionality in SOWFA to couple a MATLAB-based wind farm control algorithm. Note that this MATLAB-code can also easily be swapped with a Python-based wind farm controller, if the ZeroMQ library is set up properly</w:t>
-      </w:r>
-      <w:r>
-        <w:rPr>
-          <w:lang w:val="en-GB"/>
-        </w:rPr>
-        <w:t>.</w:t>
+        <w:t>, that use the ZeroMQ functionality in SOWFA to couple a MATLAB-based wind farm control algorithm. Note that this MATLAB-code can also easily be swapped with a Python-based wind farm controller, if the ZeroMQ library is set up properly.</w:t>
       </w:r>
     </w:p>
     <w:p>
@@ -13629,7 +13827,13 @@
           <w:iCs/>
           <w:lang w:val="en-GB"/>
         </w:rPr>
-        <w:t>sscControllerType</w:t>
+        <w:t xml:space="preserve">sscControllerType </w:t>
+      </w:r>
+      <w:r>
+        <w:rPr>
+          <w:lang w:val="en-GB"/>
+        </w:rPr>
+        <w:t xml:space="preserve">is the sscProperties entries in constant/turbineArrayProperties. Furthermore, specify the variable </w:t>
       </w:r>
       <w:r>
         <w:rPr>
@@ -13637,13 +13841,37 @@
           <w:iCs/>
           <w:lang w:val="en-GB"/>
         </w:rPr>
+        <w:t xml:space="preserve">zmqAddress </w:t>
+      </w:r>
+      <w:r>
+        <w:rPr>
+          <w:lang w:val="en-GB"/>
+        </w:rPr>
+        <w:t xml:space="preserve">to specify which network port will be used to do the communication. </w:t>
+      </w:r>
+      <w:r>
+        <w:rPr>
+          <w:b/>
+          <w:bCs/>
+          <w:u w:val="single"/>
+          <w:lang w:val="en-GB"/>
+        </w:rPr>
+        <w:t>Make sure that this is a unique port for each job, and is different from other running jobs.</w:t>
+      </w:r>
+      <w:r>
+        <w:rPr>
+          <w:b/>
+          <w:bCs/>
+          <w:u w:val="single"/>
+          <w:lang w:val="en-GB"/>
+        </w:rPr>
         <w:t xml:space="preserve"> </w:t>
       </w:r>
       <w:r>
         <w:rPr>
           <w:lang w:val="en-GB"/>
         </w:rPr>
-        <w:t xml:space="preserve">is the sscProperties entries in constant/turbineArrayProperties. Furthermore, specify the variable </w:t>
+        <w:t xml:space="preserve">Moreover, the </w:t>
       </w:r>
       <w:r>
         <w:rPr>
@@ -13651,7 +13879,19 @@
           <w:iCs/>
           <w:lang w:val="en-GB"/>
         </w:rPr>
-        <w:t>zmqAddress</w:t>
+        <w:t>sscMeasurementsFunction</w:t>
+      </w:r>
+      <w:r>
+        <w:rPr>
+          <w:lang w:val="en-GB"/>
+        </w:rPr>
+        <w:t xml:space="preserve"> specifies which measurements are fed from SOWFA to the wind farm controller at each timestep.</w:t>
+      </w:r>
+      <w:r>
+        <w:rPr>
+          <w:lang w:val="en-GB"/>
+        </w:rPr>
+        <w:t xml:space="preserve"> To know what the measurements are that belong to the </w:t>
       </w:r>
       <w:r>
         <w:rPr>
@@ -13659,64 +13899,6 @@
           <w:iCs/>
           <w:lang w:val="en-GB"/>
         </w:rPr>
-        <w:t xml:space="preserve"> </w:t>
-      </w:r>
-      <w:r>
-        <w:rPr>
-          <w:lang w:val="en-GB"/>
-        </w:rPr>
-        <w:t xml:space="preserve">to specify which network port will be used to do the communication. </w:t>
-      </w:r>
-      <w:r>
-        <w:rPr>
-          <w:b/>
-          <w:bCs/>
-          <w:u w:val="single"/>
-          <w:lang w:val="en-GB"/>
-        </w:rPr>
-        <w:t>Make sure that this is a unique port for each job, and is different from other running jobs.</w:t>
-      </w:r>
-      <w:r>
-        <w:rPr>
-          <w:b/>
-          <w:bCs/>
-          <w:u w:val="single"/>
-          <w:lang w:val="en-GB"/>
-        </w:rPr>
-        <w:t xml:space="preserve"> </w:t>
-      </w:r>
-      <w:r>
-        <w:rPr>
-          <w:lang w:val="en-GB"/>
-        </w:rPr>
-        <w:t xml:space="preserve">Moreover, the </w:t>
-      </w:r>
-      <w:r>
-        <w:rPr>
-          <w:i/>
-          <w:iCs/>
-          <w:lang w:val="en-GB"/>
-        </w:rPr>
-        <w:t>sscMeasurementsFunction</w:t>
-      </w:r>
-      <w:r>
-        <w:rPr>
-          <w:lang w:val="en-GB"/>
-        </w:rPr>
-        <w:t xml:space="preserve"> specifies which measurements are fed from SOWFA to the wind farm controller at each timestep.</w:t>
-      </w:r>
-      <w:r>
-        <w:rPr>
-          <w:lang w:val="en-GB"/>
-        </w:rPr>
-        <w:t xml:space="preserve"> To know what the measurements are that belong to the </w:t>
-      </w:r>
-      <w:r>
-        <w:rPr>
-          <w:i/>
-          <w:iCs/>
-          <w:lang w:val="en-GB"/>
-        </w:rPr>
         <w:t>default</w:t>
       </w:r>
       <w:r>
@@ -13749,13 +13931,7 @@
         <w:rPr>
           <w:lang w:val="en-GB"/>
         </w:rPr>
-        <w:t>src\turbineModels\turbineModelsStandard\horizontalAxisWindTurbinesADM\controllers\measurementFunctions</w:t>
-      </w:r>
-      <w:r>
-        <w:rPr>
-          <w:lang w:val="en-GB"/>
-        </w:rPr>
-        <w:t>:</w:t>
+        <w:t>src\turbineModels\turbineModelsStandard\horizontalAxisWindTurbinesADM\controllers\measurementFunctions:</w:t>
       </w:r>
       <w:r>
         <w:rPr>
@@ -13861,19 +14037,7 @@
         <w:rPr>
           <w:lang w:val="en-GB"/>
         </w:rPr>
-        <w:t xml:space="preserve">statement in the </w:t>
-      </w:r>
-      <w:r>
-        <w:rPr>
-          <w:lang w:val="en-GB"/>
-        </w:rPr>
-        <w:t>horizontalAxisWindTurbinesADM.C</w:t>
-      </w:r>
-      <w:r>
-        <w:rPr>
-          <w:lang w:val="en-GB"/>
-        </w:rPr>
-        <w:t xml:space="preserve"> code</w:t>
+        <w:t>statement in the horizontalAxisWindTurbinesADM.C code</w:t>
       </w:r>
       <w:r>
         <w:rPr>
@@ -14067,7 +14231,7 @@
           </mc:Choice>
           <mc:Fallback>
             <w:pict>
-              <v:shape w14:anchorId="2323680E" id="_x0000_s1049" type="#_x0000_t202" style="width:387pt;height:38.25pt;visibility:visible;mso-wrap-style:square;mso-left-percent:-10001;mso-top-percent:-10001;mso-position-horizontal:absolute;mso-position-horizontal-relative:char;mso-position-vertical:absolute;mso-position-vertical-relative:line;mso-left-percent:-10001;mso-top-percent:-10001;v-text-anchor:top" o:gfxdata="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" fillcolor="#5a5a5a [2109]" stroked="f">
+              <v:shape w14:anchorId="2323680E" id="_x0000_s1050" type="#_x0000_t202" style="width:387pt;height:38.25pt;visibility:visible;mso-wrap-style:square;mso-left-percent:-10001;mso-top-percent:-10001;mso-position-horizontal:absolute;mso-position-horizontal-relative:char;mso-position-vertical:absolute;mso-position-vertical-relative:line;mso-left-percent:-10001;mso-top-percent:-10001;v-text-anchor:top" o:gfxdata="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" fillcolor="#5a5a5a [2109]" stroked="f">
                 <v:textbox>
                   <w:txbxContent>
                     <w:p>
@@ -14373,7 +14537,7 @@
           </mc:Choice>
           <mc:Fallback>
             <w:pict>
-              <v:shape w14:anchorId="30913296" id="_x0000_s1050" type="#_x0000_t202" style="width:387pt;height:51.75pt;visibility:visible;mso-wrap-style:square;mso-left-percent:-10001;mso-top-percent:-10001;mso-position-horizontal:absolute;mso-position-horizontal-relative:char;mso-position-vertical:absolute;mso-position-vertical-relative:line;mso-left-percent:-10001;mso-top-percent:-10001;v-text-anchor:top" o:gfxdata="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" fillcolor="#5a5a5a [2109]" stroked="f">
+              <v:shape w14:anchorId="30913296" id="_x0000_s1051" type="#_x0000_t202" style="width:387pt;height:51.75pt;visibility:visible;mso-wrap-style:square;mso-left-percent:-10001;mso-top-percent:-10001;mso-position-horizontal:absolute;mso-position-horizontal-relative:char;mso-position-vertical:absolute;mso-position-vertical-relative:line;mso-left-percent:-10001;mso-top-percent:-10001;v-text-anchor:top" o:gfxdata="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" fillcolor="#5a5a5a [2109]" stroked="f">
                 <v:textbox>
                   <w:txbxContent>
                     <w:p>
@@ -14731,7 +14895,7 @@
           </mc:Choice>
           <mc:Fallback>
             <w:pict>
-              <v:shape w14:anchorId="45A04906" id="_x0000_s1051" type="#_x0000_t202" style="width:376.5pt;height:129.25pt;visibility:visible;mso-wrap-style:square;mso-left-percent:-10001;mso-top-percent:-10001;mso-position-horizontal:absolute;mso-position-horizontal-relative:char;mso-position-vertical:absolute;mso-position-vertical-relative:line;mso-left-percent:-10001;mso-top-percent:-10001;v-text-anchor:top" o:gfxdata="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" fillcolor="#5a5a5a [2109]" stroked="f">
+              <v:shape w14:anchorId="45A04906" id="_x0000_s1052" type="#_x0000_t202" style="width:376.5pt;height:129.25pt;visibility:visible;mso-wrap-style:square;mso-left-percent:-10001;mso-top-percent:-10001;mso-position-horizontal:absolute;mso-position-horizontal-relative:char;mso-position-vertical:absolute;mso-position-vertical-relative:line;mso-left-percent:-10001;mso-top-percent:-10001;v-text-anchor:top" o:gfxdata="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" fillcolor="#5a5a5a [2109]" stroked="f">
                 <v:textbox>
                   <w:txbxContent>
                     <w:p>
@@ -15055,7 +15219,7 @@
           <w:szCs w:val="32"/>
           <w:lang w:val="en-GB"/>
         </w:rPr>
-        <w:t>1</w:t>
+        <w:t>13</w:t>
       </w:r>
       <w:r>
         <w:rPr>
@@ -15065,7 +15229,7 @@
           <w:szCs w:val="32"/>
           <w:lang w:val="en-GB"/>
         </w:rPr>
-        <w:t>3</w:t>
+        <w:t>.piso.</w:t>
       </w:r>
       <w:r>
         <w:rPr>
@@ -15075,7 +15239,7 @@
           <w:szCs w:val="32"/>
           <w:lang w:val="en-GB"/>
         </w:rPr>
-        <w:t>.piso.</w:t>
+        <w:t>DTU10MW</w:t>
       </w:r>
       <w:r>
         <w:rPr>
@@ -15085,7 +15249,7 @@
           <w:szCs w:val="32"/>
           <w:lang w:val="en-GB"/>
         </w:rPr>
-        <w:t>DTU10MW</w:t>
+        <w:t>.</w:t>
       </w:r>
       <w:r>
         <w:rPr>
@@ -15095,7 +15259,7 @@
           <w:szCs w:val="32"/>
           <w:lang w:val="en-GB"/>
         </w:rPr>
-        <w:t>.</w:t>
+        <w:t>ALMAdvanced</w:t>
       </w:r>
       <w:r>
         <w:rPr>
@@ -15105,7 +15269,7 @@
           <w:szCs w:val="32"/>
           <w:lang w:val="en-GB"/>
         </w:rPr>
-        <w:t>ALMAdvanced</w:t>
+        <w:t>.</w:t>
       </w:r>
       <w:r>
         <w:rPr>
@@ -15115,27 +15279,7 @@
           <w:szCs w:val="32"/>
           <w:lang w:val="en-GB"/>
         </w:rPr>
-        <w:t>.</w:t>
-      </w:r>
-      <w:r>
-        <w:rPr>
-          <w:b/>
-          <w:bCs/>
-          <w:sz w:val="32"/>
-          <w:szCs w:val="32"/>
-          <w:lang w:val="en-GB"/>
-        </w:rPr>
-        <w:t>refinements.</w:t>
-      </w:r>
-      <w:r>
-        <w:rPr>
-          <w:b/>
-          <w:bCs/>
-          <w:sz w:val="32"/>
-          <w:szCs w:val="32"/>
-          <w:lang w:val="en-GB"/>
-        </w:rPr>
-        <w:t>zmqSSC</w:t>
+        <w:t>refinements.zmqSSC</w:t>
       </w:r>
       <w:r>
         <w:rPr>
@@ -15388,16 +15532,7 @@
           <w:color w:val="C45911" w:themeColor="accent2" w:themeShade="BF"/>
           <w:lang w:val="en-GB"/>
         </w:rPr>
-        <w:t>decomposePar -cellDist -force</w:t>
-      </w:r>
-      <w:r>
-        <w:rPr>
-          <w:i/>
-          <w:iCs/>
-          <w:color w:val="C45911" w:themeColor="accent2" w:themeShade="BF"/>
-          <w:lang w:val="en-GB"/>
-        </w:rPr>
-        <w:t xml:space="preserve">  </w:t>
+        <w:t xml:space="preserve">decomposePar -cellDist -force  </w:t>
       </w:r>
       <w:r>
         <w:rPr>
@@ -18930,6 +19065,7 @@
   <w:style w:type="character" w:default="1" w:styleId="DefaultParagraphFont">
     <w:name w:val="Default Paragraph Font"/>
     <w:uiPriority w:val="1"/>
+    <w:semiHidden/>
     <w:unhideWhenUsed/>
   </w:style>
   <w:style w:type="table" w:default="1" w:styleId="TableNormal">

</xml_diff>

<commit_message>
Update documentation with latest changes
</commit_message>
<xml_diff>
--- a/documentation/SOWFA_workshop.docx
+++ b/documentation/SOWFA_workshop.docx
@@ -151,19 +151,19 @@
         <w:rPr>
           <w:lang w:val="en-GB"/>
         </w:rPr>
-        <w:t xml:space="preserve">December </w:t>
-      </w:r>
-      <w:r>
-        <w:rPr>
-          <w:lang w:val="en-GB"/>
-        </w:rPr>
-        <w:t>19</w:t>
-      </w:r>
-      <w:r>
-        <w:rPr>
-          <w:lang w:val="en-GB"/>
-        </w:rPr>
-        <w:t>, 2019</w:t>
+        <w:t>February 6</w:t>
+      </w:r>
+      <w:r>
+        <w:rPr>
+          <w:lang w:val="en-GB"/>
+        </w:rPr>
+        <w:t>, 20</w:t>
+      </w:r>
+      <w:r>
+        <w:rPr>
+          <w:lang w:val="en-GB"/>
+        </w:rPr>
+        <w:t>20</w:t>
       </w:r>
     </w:p>
     <w:p>
@@ -924,7 +924,7 @@
           <w:iCs/>
           <w:lang w:val="en-GB"/>
         </w:rPr>
-        <w:t>Delft, December 1</w:t>
+        <w:t>Delft</w:t>
       </w:r>
       <w:r>
         <w:rPr>
@@ -932,15 +932,7 @@
           <w:iCs/>
           <w:lang w:val="en-GB"/>
         </w:rPr>
-        <w:t>9</w:t>
-      </w:r>
-      <w:r>
-        <w:rPr>
-          <w:i/>
-          <w:iCs/>
-          <w:lang w:val="en-GB"/>
-        </w:rPr>
-        <w:t>, 2019</w:t>
+        <w:t>, The Netherlands</w:t>
       </w:r>
     </w:p>
     <w:p>
@@ -3597,48 +3589,23 @@
                               </w:rPr>
                               <w:t xml:space="preserve">git clone </w:t>
                             </w:r>
-                            <w:r>
-                              <w:fldChar w:fldCharType="begin"/>
-                            </w:r>
-                            <w:r>
-                              <w:rPr>
-                                <w:lang w:val="en-GB"/>
-                              </w:rPr>
-                              <w:instrText xml:space="preserve"> HYPERLINK "https://github.com/Bartdoekemeijer/SOWFA" </w:instrText>
-                            </w:r>
-                            <w:r>
-                              <w:fldChar w:fldCharType="separate"/>
-                            </w:r>
-                            <w:r>
-                              <w:rPr>
-                                <w:rStyle w:val="Hyperlink"/>
-                                <w:color w:val="FFFFFF" w:themeColor="background1"/>
-                                <w:sz w:val="18"/>
-                                <w:szCs w:val="18"/>
-                                <w:lang w:val="en-GB"/>
-                                <w14:textOutline w14:w="9525" w14:cap="rnd" w14:cmpd="sng" w14:algn="ctr">
-                                  <w14:noFill/>
-                                  <w14:prstDash w14:val="solid"/>
-                                  <w14:bevel/>
-                                </w14:textOutline>
-                              </w:rPr>
-                              <w:t>https://github.com/Bartdoekemeijer/SOWFA</w:t>
-                            </w:r>
-                            <w:r>
-                              <w:rPr>
-                                <w:rStyle w:val="Hyperlink"/>
-                                <w:color w:val="FFFFFF" w:themeColor="background1"/>
-                                <w:sz w:val="18"/>
-                                <w:szCs w:val="18"/>
-                                <w:lang w:val="en-GB"/>
-                                <w14:textOutline w14:w="9525" w14:cap="rnd" w14:cmpd="sng" w14:algn="ctr">
-                                  <w14:noFill/>
-                                  <w14:prstDash w14:val="solid"/>
-                                  <w14:bevel/>
-                                </w14:textOutline>
-                              </w:rPr>
-                              <w:fldChar w:fldCharType="end"/>
-                            </w:r>
+                            <w:hyperlink r:id="rId15" w:history="1">
+                              <w:r>
+                                <w:rPr>
+                                  <w:rStyle w:val="Hyperlink"/>
+                                  <w:color w:val="FFFFFF" w:themeColor="background1"/>
+                                  <w:sz w:val="18"/>
+                                  <w:szCs w:val="18"/>
+                                  <w:lang w:val="en-GB"/>
+                                  <w14:textOutline w14:w="9525" w14:cap="rnd" w14:cmpd="sng" w14:algn="ctr">
+                                    <w14:noFill/>
+                                    <w14:prstDash w14:val="solid"/>
+                                    <w14:bevel/>
+                                  </w14:textOutline>
+                                </w:rPr>
+                                <w:t>https://github.com/Bartdoekemeijer/SOWFA</w:t>
+                              </w:r>
+                            </w:hyperlink>
                             <w:r>
                               <w:rPr>
                                 <w:color w:val="FFFFFF" w:themeColor="background1"/>
@@ -3862,48 +3829,23 @@
                         </w:rPr>
                         <w:t xml:space="preserve">git clone </w:t>
                       </w:r>
-                      <w:r>
-                        <w:fldChar w:fldCharType="begin"/>
-                      </w:r>
-                      <w:r>
-                        <w:rPr>
-                          <w:lang w:val="en-GB"/>
-                        </w:rPr>
-                        <w:instrText xml:space="preserve"> HYPERLINK "https://github.com/Bartdoekemeijer/SOWFA" </w:instrText>
-                      </w:r>
-                      <w:r>
-                        <w:fldChar w:fldCharType="separate"/>
-                      </w:r>
-                      <w:r>
-                        <w:rPr>
-                          <w:rStyle w:val="Hyperlink"/>
-                          <w:color w:val="FFFFFF" w:themeColor="background1"/>
-                          <w:sz w:val="18"/>
-                          <w:szCs w:val="18"/>
-                          <w:lang w:val="en-GB"/>
-                          <w14:textOutline w14:w="9525" w14:cap="rnd" w14:cmpd="sng" w14:algn="ctr">
-                            <w14:noFill/>
-                            <w14:prstDash w14:val="solid"/>
-                            <w14:bevel/>
-                          </w14:textOutline>
-                        </w:rPr>
-                        <w:t>https://github.com/Bartdoekemeijer/SOWFA</w:t>
-                      </w:r>
-                      <w:r>
-                        <w:rPr>
-                          <w:rStyle w:val="Hyperlink"/>
-                          <w:color w:val="FFFFFF" w:themeColor="background1"/>
-                          <w:sz w:val="18"/>
-                          <w:szCs w:val="18"/>
-                          <w:lang w:val="en-GB"/>
-                          <w14:textOutline w14:w="9525" w14:cap="rnd" w14:cmpd="sng" w14:algn="ctr">
-                            <w14:noFill/>
-                            <w14:prstDash w14:val="solid"/>
-                            <w14:bevel/>
-                          </w14:textOutline>
-                        </w:rPr>
-                        <w:fldChar w:fldCharType="end"/>
-                      </w:r>
+                      <w:hyperlink r:id="rId16" w:history="1">
+                        <w:r>
+                          <w:rPr>
+                            <w:rStyle w:val="Hyperlink"/>
+                            <w:color w:val="FFFFFF" w:themeColor="background1"/>
+                            <w:sz w:val="18"/>
+                            <w:szCs w:val="18"/>
+                            <w:lang w:val="en-GB"/>
+                            <w14:textOutline w14:w="9525" w14:cap="rnd" w14:cmpd="sng" w14:algn="ctr">
+                              <w14:noFill/>
+                              <w14:prstDash w14:val="solid"/>
+                              <w14:bevel/>
+                            </w14:textOutline>
+                          </w:rPr>
+                          <w:t>https://github.com/Bartdoekemeijer/SOWFA</w:t>
+                        </w:r>
+                      </w:hyperlink>
                       <w:r>
                         <w:rPr>
                           <w:color w:val="FFFFFF" w:themeColor="background1"/>
@@ -4335,7 +4277,7 @@
                     </pic:cNvPicPr>
                   </pic:nvPicPr>
                   <pic:blipFill>
-                    <a:blip r:embed="rId15">
+                    <a:blip r:embed="rId17">
                       <a:extLst>
                         <a:ext uri="{28A0092B-C50C-407E-A947-70E740481C1C}">
                           <a14:useLocalDpi xmlns:a14="http://schemas.microsoft.com/office/drawing/2010/main" val="0"/>
@@ -4452,7 +4394,7 @@
                     <pic:cNvPicPr/>
                   </pic:nvPicPr>
                   <pic:blipFill rotWithShape="1">
-                    <a:blip r:embed="rId16"/>
+                    <a:blip r:embed="rId18"/>
                     <a:srcRect b="70714"/>
                     <a:stretch/>
                   </pic:blipFill>
@@ -4507,7 +4449,7 @@
                     <pic:cNvPicPr/>
                   </pic:nvPicPr>
                   <pic:blipFill rotWithShape="1">
-                    <a:blip r:embed="rId16"/>
+                    <a:blip r:embed="rId18"/>
                     <a:srcRect t="26452"/>
                     <a:stretch/>
                   </pic:blipFill>
@@ -8904,48 +8846,23 @@
                               </w:rPr>
                               <w:t xml:space="preserve">git clone </w:t>
                             </w:r>
-                            <w:r>
-                              <w:fldChar w:fldCharType="begin"/>
-                            </w:r>
-                            <w:r>
-                              <w:rPr>
-                                <w:lang w:val="en-GB"/>
-                              </w:rPr>
-                              <w:instrText xml:space="preserve"> HYPERLINK "https://github.com/Bartdoekemeijer/SOWFA" </w:instrText>
-                            </w:r>
-                            <w:r>
-                              <w:fldChar w:fldCharType="separate"/>
-                            </w:r>
-                            <w:r>
-                              <w:rPr>
-                                <w:rStyle w:val="Hyperlink"/>
-                                <w:color w:val="FFFFFF" w:themeColor="background1"/>
-                                <w:sz w:val="18"/>
-                                <w:szCs w:val="18"/>
-                                <w:lang w:val="en-GB"/>
-                                <w14:textOutline w14:w="9525" w14:cap="rnd" w14:cmpd="sng" w14:algn="ctr">
-                                  <w14:noFill/>
-                                  <w14:prstDash w14:val="solid"/>
-                                  <w14:bevel/>
-                                </w14:textOutline>
-                              </w:rPr>
-                              <w:t>https://github.com/Bartdoekemeijer/SOWFA</w:t>
-                            </w:r>
-                            <w:r>
-                              <w:rPr>
-                                <w:rStyle w:val="Hyperlink"/>
-                                <w:color w:val="FFFFFF" w:themeColor="background1"/>
-                                <w:sz w:val="18"/>
-                                <w:szCs w:val="18"/>
-                                <w:lang w:val="en-GB"/>
-                                <w14:textOutline w14:w="9525" w14:cap="rnd" w14:cmpd="sng" w14:algn="ctr">
-                                  <w14:noFill/>
-                                  <w14:prstDash w14:val="solid"/>
-                                  <w14:bevel/>
-                                </w14:textOutline>
-                              </w:rPr>
-                              <w:fldChar w:fldCharType="end"/>
-                            </w:r>
+                            <w:hyperlink r:id="rId19" w:history="1">
+                              <w:r>
+                                <w:rPr>
+                                  <w:rStyle w:val="Hyperlink"/>
+                                  <w:color w:val="FFFFFF" w:themeColor="background1"/>
+                                  <w:sz w:val="18"/>
+                                  <w:szCs w:val="18"/>
+                                  <w:lang w:val="en-GB"/>
+                                  <w14:textOutline w14:w="9525" w14:cap="rnd" w14:cmpd="sng" w14:algn="ctr">
+                                    <w14:noFill/>
+                                    <w14:prstDash w14:val="solid"/>
+                                    <w14:bevel/>
+                                  </w14:textOutline>
+                                </w:rPr>
+                                <w:t>https://github.com/Bartdoekemeijer/SOWFA</w:t>
+                              </w:r>
+                            </w:hyperlink>
                             <w:r>
                               <w:rPr>
                                 <w:color w:val="FFFFFF" w:themeColor="background1"/>
@@ -9215,48 +9132,23 @@
                         </w:rPr>
                         <w:t xml:space="preserve">git clone </w:t>
                       </w:r>
-                      <w:r>
-                        <w:fldChar w:fldCharType="begin"/>
-                      </w:r>
-                      <w:r>
-                        <w:rPr>
-                          <w:lang w:val="en-GB"/>
-                        </w:rPr>
-                        <w:instrText xml:space="preserve"> HYPERLINK "https://github.com/Bartdoekemeijer/SOWFA" </w:instrText>
-                      </w:r>
-                      <w:r>
-                        <w:fldChar w:fldCharType="separate"/>
-                      </w:r>
-                      <w:r>
-                        <w:rPr>
-                          <w:rStyle w:val="Hyperlink"/>
-                          <w:color w:val="FFFFFF" w:themeColor="background1"/>
-                          <w:sz w:val="18"/>
-                          <w:szCs w:val="18"/>
-                          <w:lang w:val="en-GB"/>
-                          <w14:textOutline w14:w="9525" w14:cap="rnd" w14:cmpd="sng" w14:algn="ctr">
-                            <w14:noFill/>
-                            <w14:prstDash w14:val="solid"/>
-                            <w14:bevel/>
-                          </w14:textOutline>
-                        </w:rPr>
-                        <w:t>https://github.com/Bartdoekemeijer/SOWFA</w:t>
-                      </w:r>
-                      <w:r>
-                        <w:rPr>
-                          <w:rStyle w:val="Hyperlink"/>
-                          <w:color w:val="FFFFFF" w:themeColor="background1"/>
-                          <w:sz w:val="18"/>
-                          <w:szCs w:val="18"/>
-                          <w:lang w:val="en-GB"/>
-                          <w14:textOutline w14:w="9525" w14:cap="rnd" w14:cmpd="sng" w14:algn="ctr">
-                            <w14:noFill/>
-                            <w14:prstDash w14:val="solid"/>
-                            <w14:bevel/>
-                          </w14:textOutline>
-                        </w:rPr>
-                        <w:fldChar w:fldCharType="end"/>
-                      </w:r>
+                      <w:hyperlink r:id="rId20" w:history="1">
+                        <w:r>
+                          <w:rPr>
+                            <w:rStyle w:val="Hyperlink"/>
+                            <w:color w:val="FFFFFF" w:themeColor="background1"/>
+                            <w:sz w:val="18"/>
+                            <w:szCs w:val="18"/>
+                            <w:lang w:val="en-GB"/>
+                            <w14:textOutline w14:w="9525" w14:cap="rnd" w14:cmpd="sng" w14:algn="ctr">
+                              <w14:noFill/>
+                              <w14:prstDash w14:val="solid"/>
+                              <w14:bevel/>
+                            </w14:textOutline>
+                          </w:rPr>
+                          <w:t>https://github.com/Bartdoekemeijer/SOWFA</w:t>
+                        </w:r>
+                      </w:hyperlink>
                       <w:r>
                         <w:rPr>
                           <w:color w:val="FFFFFF" w:themeColor="background1"/>
@@ -10735,7 +10627,7 @@
                     </pic:cNvPicPr>
                   </pic:nvPicPr>
                   <pic:blipFill>
-                    <a:blip r:embed="rId17">
+                    <a:blip r:embed="rId21">
                       <a:extLst>
                         <a:ext uri="{28A0092B-C50C-407E-A947-70E740481C1C}">
                           <a14:useLocalDpi xmlns:a14="http://schemas.microsoft.com/office/drawing/2010/main" val="0"/>
@@ -10847,7 +10739,7 @@
                     <pic:cNvPicPr/>
                   </pic:nvPicPr>
                   <pic:blipFill>
-                    <a:blip r:embed="rId18"/>
+                    <a:blip r:embed="rId22"/>
                     <a:stretch>
                       <a:fillRect/>
                     </a:stretch>
@@ -14677,7 +14569,7 @@
         </w:rPr>
         <w:t xml:space="preserve">, but now we replace the turbine files with those from the </w:t>
       </w:r>
-      <w:hyperlink r:id="rId19" w:history="1">
+      <w:hyperlink r:id="rId23" w:history="1">
         <w:r>
           <w:rPr>
             <w:rStyle w:val="Hyperlink"/>
@@ -15037,7 +14929,7 @@
         </w:rPr>
         <w:t xml:space="preserve"> For the DTU 10MW, the </w:t>
       </w:r>
-      <w:hyperlink r:id="rId20" w:history="1">
+      <w:hyperlink r:id="rId24" w:history="1">
         <w:proofErr w:type="spellStart"/>
         <w:r>
           <w:rPr>
@@ -15172,7 +15064,7 @@
                     <pic:cNvPicPr/>
                   </pic:nvPicPr>
                   <pic:blipFill>
-                    <a:blip r:embed="rId21"/>
+                    <a:blip r:embed="rId25"/>
                     <a:stretch>
                       <a:fillRect/>
                     </a:stretch>
@@ -15261,7 +15153,7 @@
         </w:rPr>
         <w:t xml:space="preserve">.*. We can plot the refinements easily using the </w:t>
       </w:r>
-      <w:hyperlink r:id="rId22" w:history="1">
+      <w:hyperlink r:id="rId26" w:history="1">
         <w:proofErr w:type="spellStart"/>
         <w:r>
           <w:rPr>
@@ -15626,16 +15518,14 @@
         </w:rPr>
         <w:t xml:space="preserve"> </w:t>
       </w:r>
-      <w:proofErr w:type="spellStart"/>
       <w:r>
         <w:rPr>
           <w:i/>
           <w:iCs/>
           <w:lang w:val="en-GB"/>
         </w:rPr>
-        <w:t>Sowfa</w:t>
-      </w:r>
-      <w:proofErr w:type="spellEnd"/>
+        <w:t>SOWFA</w:t>
+      </w:r>
       <w:r>
         <w:rPr>
           <w:i/>
@@ -15648,14 +15538,38 @@
         <w:rPr>
           <w:lang w:val="en-GB"/>
         </w:rPr>
-        <w:t xml:space="preserve">add-on can be used to specify time-varying control signals such as blade pitch angles or yaw angles. A number of changes have to be made to enable the </w:t>
+        <w:t xml:space="preserve">add-on can be used to specify time-varying control signals </w:t>
+      </w:r>
+      <w:r>
+        <w:rPr>
+          <w:lang w:val="en-GB"/>
+        </w:rPr>
+        <w:t>for the generator torque,</w:t>
+      </w:r>
+      <w:r>
+        <w:rPr>
+          <w:lang w:val="en-GB"/>
+        </w:rPr>
+        <w:t xml:space="preserve"> blade pitch angles </w:t>
+      </w:r>
+      <w:r>
+        <w:rPr>
+          <w:lang w:val="en-GB"/>
+        </w:rPr>
+        <w:t>and/or</w:t>
+      </w:r>
+      <w:r>
+        <w:rPr>
+          <w:lang w:val="en-GB"/>
+        </w:rPr>
+        <w:t xml:space="preserve"> yaw angles. A number of changes have to be made to enable the </w:t>
       </w:r>
       <w:proofErr w:type="spellStart"/>
       <w:r>
         <w:rPr>
           <w:lang w:val="en-GB"/>
         </w:rPr>
-        <w:t>timeTable_SSC</w:t>
+        <w:t>timeTableSSC</w:t>
       </w:r>
       <w:proofErr w:type="spellEnd"/>
       <w:r>
@@ -15873,7 +15787,25 @@
                                 <w:szCs w:val="20"/>
                                 <w:lang w:val="en-GB"/>
                               </w:rPr>
-                              <w:t xml:space="preserve">        3; </w:t>
+                              <w:t xml:space="preserve">        </w:t>
+                            </w:r>
+                            <w:r>
+                              <w:rPr>
+                                <w:color w:val="FFFFFF" w:themeColor="background1"/>
+                                <w:sz w:val="20"/>
+                                <w:szCs w:val="20"/>
+                                <w:lang w:val="en-GB"/>
+                              </w:rPr>
+                              <w:t>8</w:t>
+                            </w:r>
+                            <w:r>
+                              <w:rPr>
+                                <w:color w:val="FFFFFF" w:themeColor="background1"/>
+                                <w:sz w:val="20"/>
+                                <w:szCs w:val="20"/>
+                                <w:lang w:val="en-GB"/>
+                              </w:rPr>
+                              <w:t xml:space="preserve">; </w:t>
                             </w:r>
                           </w:p>
                           <w:p>
@@ -15913,7 +15845,25 @@
                                 <w:szCs w:val="20"/>
                                 <w:lang w:val="en-GB"/>
                               </w:rPr>
-                              <w:t xml:space="preserve">     2; </w:t>
+                              <w:t xml:space="preserve">     </w:t>
+                            </w:r>
+                            <w:r>
+                              <w:rPr>
+                                <w:color w:val="FFFFFF" w:themeColor="background1"/>
+                                <w:sz w:val="20"/>
+                                <w:szCs w:val="20"/>
+                                <w:lang w:val="en-GB"/>
+                              </w:rPr>
+                              <w:t>3</w:t>
+                            </w:r>
+                            <w:r>
+                              <w:rPr>
+                                <w:color w:val="FFFFFF" w:themeColor="background1"/>
+                                <w:sz w:val="20"/>
+                                <w:szCs w:val="20"/>
+                                <w:lang w:val="en-GB"/>
+                              </w:rPr>
+                              <w:t xml:space="preserve">; </w:t>
                             </w:r>
                           </w:p>
                           <w:p>
@@ -16109,7 +16059,25 @@
                           <w:szCs w:val="20"/>
                           <w:lang w:val="en-GB"/>
                         </w:rPr>
-                        <w:t xml:space="preserve">        3; </w:t>
+                        <w:t xml:space="preserve">        </w:t>
+                      </w:r>
+                      <w:r>
+                        <w:rPr>
+                          <w:color w:val="FFFFFF" w:themeColor="background1"/>
+                          <w:sz w:val="20"/>
+                          <w:szCs w:val="20"/>
+                          <w:lang w:val="en-GB"/>
+                        </w:rPr>
+                        <w:t>8</w:t>
+                      </w:r>
+                      <w:r>
+                        <w:rPr>
+                          <w:color w:val="FFFFFF" w:themeColor="background1"/>
+                          <w:sz w:val="20"/>
+                          <w:szCs w:val="20"/>
+                          <w:lang w:val="en-GB"/>
+                        </w:rPr>
+                        <w:t xml:space="preserve">; </w:t>
                       </w:r>
                     </w:p>
                     <w:p>
@@ -16149,7 +16117,25 @@
                           <w:szCs w:val="20"/>
                           <w:lang w:val="en-GB"/>
                         </w:rPr>
-                        <w:t xml:space="preserve">     2; </w:t>
+                        <w:t xml:space="preserve">     </w:t>
+                      </w:r>
+                      <w:r>
+                        <w:rPr>
+                          <w:color w:val="FFFFFF" w:themeColor="background1"/>
+                          <w:sz w:val="20"/>
+                          <w:szCs w:val="20"/>
+                          <w:lang w:val="en-GB"/>
+                        </w:rPr>
+                        <w:t>3</w:t>
+                      </w:r>
+                      <w:r>
+                        <w:rPr>
+                          <w:color w:val="FFFFFF" w:themeColor="background1"/>
+                          <w:sz w:val="20"/>
+                          <w:szCs w:val="20"/>
+                          <w:lang w:val="en-GB"/>
+                        </w:rPr>
+                        <w:t xml:space="preserve">; </w:t>
                       </w:r>
                     </w:p>
                     <w:p>
@@ -16517,7 +16503,19 @@
         <w:rPr>
           <w:lang w:val="en-GB"/>
         </w:rPr>
-        <w:t>. Specifically, if we are changing both the blade pitch angles and the yaw angles, then we change:</w:t>
+        <w:t xml:space="preserve">. Specifically, if we are changing </w:t>
+      </w:r>
+      <w:r>
+        <w:rPr>
+          <w:lang w:val="en-GB"/>
+        </w:rPr>
+        <w:t>generator torque,</w:t>
+      </w:r>
+      <w:r>
+        <w:rPr>
+          <w:lang w:val="en-GB"/>
+        </w:rPr>
+        <w:t xml:space="preserve"> the blade pitch angles and the yaw angles, then we change:</w:t>
       </w:r>
       <w:r>
         <w:rPr>
@@ -16535,9 +16533,9 @@
         <mc:AlternateContent>
           <mc:Choice Requires="wps">
             <w:drawing>
-              <wp:inline distT="0" distB="0" distL="0" distR="0" wp14:anchorId="1E0C90BA" wp14:editId="763BF051">
-                <wp:extent cx="4914900" cy="485775"/>
-                <wp:effectExtent l="0" t="0" r="0" b="9525"/>
+              <wp:inline distT="0" distB="0" distL="0" distR="0" wp14:anchorId="1E0C90BA" wp14:editId="52D2061D">
+                <wp:extent cx="4914900" cy="655320"/>
+                <wp:effectExtent l="0" t="0" r="0" b="0"/>
                 <wp:docPr id="26" name="Text Box 2"/>
                 <wp:cNvGraphicFramePr>
                   <a:graphicFrameLocks xmlns:a="http://schemas.openxmlformats.org/drawingml/2006/main"/>
@@ -16551,7 +16549,7 @@
                       <wps:spPr bwMode="auto">
                         <a:xfrm>
                           <a:off x="0" y="0"/>
-                          <a:ext cx="4914900" cy="485775"/>
+                          <a:ext cx="4914900" cy="655320"/>
                         </a:xfrm>
                         <a:prstGeom prst="rect">
                           <a:avLst/>
@@ -16590,7 +16588,7 @@
                                 <w:szCs w:val="20"/>
                                 <w:lang w:val="en-GB"/>
                               </w:rPr>
-                              <w:t>BladePitchControllerType</w:t>
+                              <w:t>GenTorqueControllerType</w:t>
                             </w:r>
                             <w:proofErr w:type="spellEnd"/>
                             <w:r>
@@ -16600,7 +16598,27 @@
                                 <w:szCs w:val="20"/>
                                 <w:lang w:val="en-GB"/>
                               </w:rPr>
-                              <w:t xml:space="preserve">   "PIDSC";</w:t>
+                              <w:t xml:space="preserve">  "</w:t>
+                            </w:r>
+                            <w:proofErr w:type="spellStart"/>
+                            <w:r>
+                              <w:rPr>
+                                <w:color w:val="FFFFFF" w:themeColor="background1"/>
+                                <w:sz w:val="20"/>
+                                <w:szCs w:val="20"/>
+                                <w:lang w:val="en-GB"/>
+                              </w:rPr>
+                              <w:t>torqueSC</w:t>
+                            </w:r>
+                            <w:proofErr w:type="spellEnd"/>
+                            <w:r>
+                              <w:rPr>
+                                <w:color w:val="FFFFFF" w:themeColor="background1"/>
+                                <w:sz w:val="20"/>
+                                <w:szCs w:val="20"/>
+                                <w:lang w:val="en-GB"/>
+                              </w:rPr>
+                              <w:t>";</w:t>
                             </w:r>
                           </w:p>
                           <w:p>
@@ -16621,6 +16639,57 @@
                                 <w:szCs w:val="20"/>
                                 <w:lang w:val="en-GB"/>
                               </w:rPr>
+                              <w:t>BladePitchControllerType</w:t>
+                            </w:r>
+                            <w:proofErr w:type="spellEnd"/>
+                            <w:r>
+                              <w:rPr>
+                                <w:color w:val="FFFFFF" w:themeColor="background1"/>
+                                <w:sz w:val="20"/>
+                                <w:szCs w:val="20"/>
+                                <w:lang w:val="en-GB"/>
+                              </w:rPr>
+                              <w:t xml:space="preserve">   "</w:t>
+                            </w:r>
+                            <w:proofErr w:type="spellStart"/>
+                            <w:r>
+                              <w:rPr>
+                                <w:color w:val="FFFFFF" w:themeColor="background1"/>
+                                <w:sz w:val="20"/>
+                                <w:szCs w:val="20"/>
+                                <w:lang w:val="en-GB"/>
+                              </w:rPr>
+                              <w:t>pitchSC</w:t>
+                            </w:r>
+                            <w:proofErr w:type="spellEnd"/>
+                            <w:r>
+                              <w:rPr>
+                                <w:color w:val="FFFFFF" w:themeColor="background1"/>
+                                <w:sz w:val="20"/>
+                                <w:szCs w:val="20"/>
+                                <w:lang w:val="en-GB"/>
+                              </w:rPr>
+                              <w:t>";</w:t>
+                            </w:r>
+                          </w:p>
+                          <w:p>
+                            <w:pPr>
+                              <w:spacing w:after="0"/>
+                              <w:rPr>
+                                <w:color w:val="FFFFFF" w:themeColor="background1"/>
+                                <w:sz w:val="20"/>
+                                <w:szCs w:val="20"/>
+                                <w:lang w:val="en-GB"/>
+                              </w:rPr>
+                            </w:pPr>
+                            <w:proofErr w:type="spellStart"/>
+                            <w:r>
+                              <w:rPr>
+                                <w:color w:val="FFFFFF" w:themeColor="background1"/>
+                                <w:sz w:val="20"/>
+                                <w:szCs w:val="20"/>
+                                <w:lang w:val="en-GB"/>
+                              </w:rPr>
                               <w:t>NacYawControllerType</w:t>
                             </w:r>
                             <w:proofErr w:type="spellEnd"/>
@@ -16631,7 +16700,25 @@
                                 <w:szCs w:val="20"/>
                                 <w:lang w:val="en-GB"/>
                               </w:rPr>
-                              <w:t xml:space="preserve">       "</w:t>
+                              <w:t xml:space="preserve">     </w:t>
+                            </w:r>
+                            <w:r>
+                              <w:rPr>
+                                <w:color w:val="FFFFFF" w:themeColor="background1"/>
+                                <w:sz w:val="20"/>
+                                <w:szCs w:val="20"/>
+                                <w:lang w:val="en-GB"/>
+                              </w:rPr>
+                              <w:t xml:space="preserve"> </w:t>
+                            </w:r>
+                            <w:r>
+                              <w:rPr>
+                                <w:color w:val="FFFFFF" w:themeColor="background1"/>
+                                <w:sz w:val="20"/>
+                                <w:szCs w:val="20"/>
+                                <w:lang w:val="en-GB"/>
+                              </w:rPr>
+                              <w:t xml:space="preserve">  "</w:t>
                             </w:r>
                             <w:proofErr w:type="spellStart"/>
                             <w:r>
@@ -16667,7 +16754,7 @@
           </mc:Choice>
           <mc:Fallback>
             <w:pict>
-              <v:shape w14:anchorId="1E0C90BA" id="_x0000_s1047" type="#_x0000_t202" style="width:387pt;height:38.25pt;visibility:visible;mso-wrap-style:square;mso-left-percent:-10001;mso-top-percent:-10001;mso-position-horizontal:absolute;mso-position-horizontal-relative:char;mso-position-vertical:absolute;mso-position-vertical-relative:line;mso-left-percent:-10001;mso-top-percent:-10001;v-text-anchor:top" o:gfxdata="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" fillcolor="#5a5a5a [2109]" stroked="f">
+              <v:shape w14:anchorId="1E0C90BA" id="_x0000_s1047" type="#_x0000_t202" style="width:387pt;height:51.6pt;visibility:visible;mso-wrap-style:square;mso-left-percent:-10001;mso-top-percent:-10001;mso-position-horizontal:absolute;mso-position-horizontal-relative:char;mso-position-vertical:absolute;mso-position-vertical-relative:line;mso-left-percent:-10001;mso-top-percent:-10001;v-text-anchor:top" o:gfxdata="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" fillcolor="#5a5a5a [2109]" stroked="f">
                 <v:textbox>
                   <w:txbxContent>
                     <w:p>
@@ -16688,7 +16775,7 @@
                           <w:szCs w:val="20"/>
                           <w:lang w:val="en-GB"/>
                         </w:rPr>
-                        <w:t>BladePitchControllerType</w:t>
+                        <w:t>GenTorqueControllerType</w:t>
                       </w:r>
                       <w:proofErr w:type="spellEnd"/>
                       <w:r>
@@ -16698,7 +16785,27 @@
                           <w:szCs w:val="20"/>
                           <w:lang w:val="en-GB"/>
                         </w:rPr>
-                        <w:t xml:space="preserve">   "PIDSC";</w:t>
+                        <w:t xml:space="preserve">  "</w:t>
+                      </w:r>
+                      <w:proofErr w:type="spellStart"/>
+                      <w:r>
+                        <w:rPr>
+                          <w:color w:val="FFFFFF" w:themeColor="background1"/>
+                          <w:sz w:val="20"/>
+                          <w:szCs w:val="20"/>
+                          <w:lang w:val="en-GB"/>
+                        </w:rPr>
+                        <w:t>torqueSC</w:t>
+                      </w:r>
+                      <w:proofErr w:type="spellEnd"/>
+                      <w:r>
+                        <w:rPr>
+                          <w:color w:val="FFFFFF" w:themeColor="background1"/>
+                          <w:sz w:val="20"/>
+                          <w:szCs w:val="20"/>
+                          <w:lang w:val="en-GB"/>
+                        </w:rPr>
+                        <w:t>";</w:t>
                       </w:r>
                     </w:p>
                     <w:p>
@@ -16719,6 +16826,57 @@
                           <w:szCs w:val="20"/>
                           <w:lang w:val="en-GB"/>
                         </w:rPr>
+                        <w:t>BladePitchControllerType</w:t>
+                      </w:r>
+                      <w:proofErr w:type="spellEnd"/>
+                      <w:r>
+                        <w:rPr>
+                          <w:color w:val="FFFFFF" w:themeColor="background1"/>
+                          <w:sz w:val="20"/>
+                          <w:szCs w:val="20"/>
+                          <w:lang w:val="en-GB"/>
+                        </w:rPr>
+                        <w:t xml:space="preserve">   "</w:t>
+                      </w:r>
+                      <w:proofErr w:type="spellStart"/>
+                      <w:r>
+                        <w:rPr>
+                          <w:color w:val="FFFFFF" w:themeColor="background1"/>
+                          <w:sz w:val="20"/>
+                          <w:szCs w:val="20"/>
+                          <w:lang w:val="en-GB"/>
+                        </w:rPr>
+                        <w:t>pitchSC</w:t>
+                      </w:r>
+                      <w:proofErr w:type="spellEnd"/>
+                      <w:r>
+                        <w:rPr>
+                          <w:color w:val="FFFFFF" w:themeColor="background1"/>
+                          <w:sz w:val="20"/>
+                          <w:szCs w:val="20"/>
+                          <w:lang w:val="en-GB"/>
+                        </w:rPr>
+                        <w:t>";</w:t>
+                      </w:r>
+                    </w:p>
+                    <w:p>
+                      <w:pPr>
+                        <w:spacing w:after="0"/>
+                        <w:rPr>
+                          <w:color w:val="FFFFFF" w:themeColor="background1"/>
+                          <w:sz w:val="20"/>
+                          <w:szCs w:val="20"/>
+                          <w:lang w:val="en-GB"/>
+                        </w:rPr>
+                      </w:pPr>
+                      <w:proofErr w:type="spellStart"/>
+                      <w:r>
+                        <w:rPr>
+                          <w:color w:val="FFFFFF" w:themeColor="background1"/>
+                          <w:sz w:val="20"/>
+                          <w:szCs w:val="20"/>
+                          <w:lang w:val="en-GB"/>
+                        </w:rPr>
                         <w:t>NacYawControllerType</w:t>
                       </w:r>
                       <w:proofErr w:type="spellEnd"/>
@@ -16729,7 +16887,25 @@
                           <w:szCs w:val="20"/>
                           <w:lang w:val="en-GB"/>
                         </w:rPr>
-                        <w:t xml:space="preserve">       "</w:t>
+                        <w:t xml:space="preserve">     </w:t>
+                      </w:r>
+                      <w:r>
+                        <w:rPr>
+                          <w:color w:val="FFFFFF" w:themeColor="background1"/>
+                          <w:sz w:val="20"/>
+                          <w:szCs w:val="20"/>
+                          <w:lang w:val="en-GB"/>
+                        </w:rPr>
+                        <w:t xml:space="preserve"> </w:t>
+                      </w:r>
+                      <w:r>
+                        <w:rPr>
+                          <w:color w:val="FFFFFF" w:themeColor="background1"/>
+                          <w:sz w:val="20"/>
+                          <w:szCs w:val="20"/>
+                          <w:lang w:val="en-GB"/>
+                        </w:rPr>
+                        <w:t xml:space="preserve">  "</w:t>
                       </w:r>
                       <w:proofErr w:type="spellStart"/>
                       <w:r>
@@ -20807,7 +20983,7 @@
                     <pic:cNvPicPr/>
                   </pic:nvPicPr>
                   <pic:blipFill rotWithShape="1">
-                    <a:blip r:embed="rId23"/>
+                    <a:blip r:embed="rId27"/>
                     <a:srcRect b="19393"/>
                     <a:stretch/>
                   </pic:blipFill>
@@ -21131,7 +21307,27 @@
                                 <w:szCs w:val="20"/>
                                 <w:lang w:val="en-GB"/>
                               </w:rPr>
-                              <w:t xml:space="preserve">   "PIDSC";</w:t>
+                              <w:t xml:space="preserve">   "</w:t>
+                            </w:r>
+                            <w:proofErr w:type="spellStart"/>
+                            <w:r>
+                              <w:rPr>
+                                <w:color w:val="FFFFFF" w:themeColor="background1"/>
+                                <w:sz w:val="20"/>
+                                <w:szCs w:val="20"/>
+                                <w:lang w:val="en-GB"/>
+                              </w:rPr>
+                              <w:t>pitchSC</w:t>
+                            </w:r>
+                            <w:proofErr w:type="spellEnd"/>
+                            <w:r>
+                              <w:rPr>
+                                <w:color w:val="FFFFFF" w:themeColor="background1"/>
+                                <w:sz w:val="20"/>
+                                <w:szCs w:val="20"/>
+                                <w:lang w:val="en-GB"/>
+                              </w:rPr>
+                              <w:t>";</w:t>
                             </w:r>
                           </w:p>
                           <w:p>
@@ -21229,7 +21425,27 @@
                           <w:szCs w:val="20"/>
                           <w:lang w:val="en-GB"/>
                         </w:rPr>
-                        <w:t xml:space="preserve">   "PIDSC";</w:t>
+                        <w:t xml:space="preserve">   "</w:t>
+                      </w:r>
+                      <w:proofErr w:type="spellStart"/>
+                      <w:r>
+                        <w:rPr>
+                          <w:color w:val="FFFFFF" w:themeColor="background1"/>
+                          <w:sz w:val="20"/>
+                          <w:szCs w:val="20"/>
+                          <w:lang w:val="en-GB"/>
+                        </w:rPr>
+                        <w:t>pitchSC</w:t>
+                      </w:r>
+                      <w:proofErr w:type="spellEnd"/>
+                      <w:r>
+                        <w:rPr>
+                          <w:color w:val="FFFFFF" w:themeColor="background1"/>
+                          <w:sz w:val="20"/>
+                          <w:szCs w:val="20"/>
+                          <w:lang w:val="en-GB"/>
+                        </w:rPr>
+                        <w:t>";</w:t>
                       </w:r>
                     </w:p>
                     <w:p>
@@ -21317,7 +21533,15 @@
         <w:rPr>
           <w:lang w:val="en-GB"/>
         </w:rPr>
-        <w:t xml:space="preserve">The wind farm controller code itself is a MATLAB-based wind farm controller here, that is run is parallel with the SOWFA simulations. The main file is located in </w:t>
+        <w:t>The wind farm controller code itself is a MATLAB-based wind farm controller here, that is run is parallel with the SOWFA sim</w:t>
+      </w:r>
+      <w:bookmarkStart w:id="0" w:name="_GoBack"/>
+      <w:bookmarkEnd w:id="0"/>
+      <w:r>
+        <w:rPr>
+          <w:lang w:val="en-GB"/>
+        </w:rPr>
+        <w:t xml:space="preserve">ulations. The main file is located in </w:t>
       </w:r>
       <w:proofErr w:type="spellStart"/>
       <w:r>
@@ -21610,15 +21834,7 @@
                 <w:iCs/>
                 <w:lang w:val="en-GB"/>
               </w:rPr>
-              <w:t xml:space="preserve"> function.</w:t>
-            </w:r>
-            <w:r>
-              <w:rPr>
-                <w:i/>
-                <w:iCs/>
-                <w:lang w:val="en-GB"/>
-              </w:rPr>
-              <w:t xml:space="preserve"> If your MATLAB function is not located in </w:t>
+              <w:t xml:space="preserve"> function. If your MATLAB function is not located in </w:t>
             </w:r>
             <w:proofErr w:type="spellStart"/>
             <w:r>
@@ -22307,15 +22523,7 @@
         <w:rPr>
           <w:lang w:val="en-GB"/>
         </w:rPr>
-        <w:t xml:space="preserve"> </w:t>
-      </w:r>
-      <w:bookmarkStart w:id="0" w:name="_GoBack"/>
-      <w:bookmarkEnd w:id="0"/>
-      <w:r>
-        <w:rPr>
-          <w:lang w:val="en-GB"/>
-        </w:rPr>
-        <w:t>libraries must be added to the environment variables.</w:t>
+        <w:t xml:space="preserve"> libraries must be added to the environment variables.</w:t>
       </w:r>
       <w:r>
         <w:rPr>
@@ -23599,7 +23807,7 @@
         </w:rPr>
         <w:t xml:space="preserve"> turbine files. Furthermore, refinements are added so that the turbine implementation becomes accurate (in accordance with the </w:t>
       </w:r>
-      <w:hyperlink r:id="rId24" w:history="1">
+      <w:hyperlink r:id="rId28" w:history="1">
         <w:proofErr w:type="spellStart"/>
         <w:r>
           <w:rPr>
@@ -24232,7 +24440,7 @@
       </w:pPr>
     </w:p>
     <w:sectPr>
-      <w:footerReference w:type="default" r:id="rId25"/>
+      <w:footerReference w:type="default" r:id="rId29"/>
       <w:pgSz w:w="11906" w:h="16838"/>
       <w:pgMar w:top="1417" w:right="1417" w:bottom="1417" w:left="1417" w:header="708" w:footer="708" w:gutter="0"/>
       <w:cols w:space="708"/>

</xml_diff>